<commit_message>
Documentação ponta. Só faltam os nomes
</commit_message>
<xml_diff>
--- a/TheBox.docx
+++ b/TheBox.docx
@@ -111,12 +111,28 @@
           <w:lang w:val="pt-BR"/>
         </w:rPr>
       </w:pPr>
-      <w:r>
-        <w:rPr>
-          <w:lang w:val="pt-BR"/>
-        </w:rPr>
-        <w:t>Kleverson Royther</w:t>
-      </w:r>
+      <w:proofErr w:type="spellStart"/>
+      <w:r>
+        <w:rPr>
+          <w:lang w:val="pt-BR"/>
+        </w:rPr>
+        <w:t>Kleverson</w:t>
+      </w:r>
+      <w:proofErr w:type="spellEnd"/>
+      <w:r>
+        <w:rPr>
+          <w:lang w:val="pt-BR"/>
+        </w:rPr>
+        <w:t xml:space="preserve"> </w:t>
+      </w:r>
+      <w:proofErr w:type="spellStart"/>
+      <w:r>
+        <w:rPr>
+          <w:lang w:val="pt-BR"/>
+        </w:rPr>
+        <w:t>Royther</w:t>
+      </w:r>
+      <w:proofErr w:type="spellEnd"/>
       <w:r>
         <w:rPr>
           <w:lang w:val="pt-BR"/>
@@ -225,8 +241,9 @@
         <w:rPr>
           <w:lang w:val="pt-BR"/>
         </w:rPr>
-        <w:t xml:space="preserve">Minas Gerais, </w:t>
-      </w:r>
+        <w:t>Minas Gerais,</w:t>
+      </w:r>
+      <w:proofErr w:type="gramStart"/>
       <w:r>
         <w:rPr>
           <w:lang w:val="pt-BR"/>
@@ -237,6 +254,13 @@
         <w:rPr>
           <w:lang w:val="pt-BR"/>
         </w:rPr>
+        <w:t xml:space="preserve"> </w:t>
+      </w:r>
+      <w:proofErr w:type="gramEnd"/>
+      <w:r>
+        <w:rPr>
+          <w:lang w:val="pt-BR"/>
+        </w:rPr>
         <w:t>Brasil</w:t>
       </w:r>
     </w:p>
@@ -251,26 +275,22 @@
     </w:p>
     <w:p>
       <w:pPr>
-        <w:rPr>
-          <w:sz w:val="20"/>
-          <w:szCs w:val="20"/>
-          <w:lang w:val="pt-BR"/>
-        </w:rPr>
-      </w:pPr>
-      <w:r>
-        <w:rPr>
-          <w:rFonts w:ascii="Arial" w:hAnsi="Arial" w:cs="Arial"/>
-          <w:b/>
-          <w:bCs/>
+        <w:jc w:val="center"/>
+        <w:rPr>
+          <w:sz w:val="20"/>
+          <w:szCs w:val="20"/>
+          <w:lang w:val="pt-BR"/>
+        </w:rPr>
+      </w:pPr>
+      <w:r>
+        <w:rPr>
           <w:noProof/>
-          <w:sz w:val="28"/>
-          <w:szCs w:val="28"/>
         </w:rPr>
         <w:drawing>
-          <wp:inline distT="0" distB="0" distL="0" distR="0">
-            <wp:extent cx="5939790" cy="2401570"/>
-            <wp:effectExtent l="0" t="0" r="3810" b="0"/>
-            <wp:docPr id="2" name="Imagem 1" descr="TitleConcept"/>
+          <wp:inline distT="0" distB="0" distL="0" distR="0" wp14:anchorId="374F0EDE" wp14:editId="0CD9B252">
+            <wp:extent cx="3197555" cy="933987"/>
+            <wp:effectExtent l="0" t="0" r="3175" b="0"/>
+            <wp:docPr id="5" name="Imagem 5"/>
             <wp:cNvGraphicFramePr>
               <a:graphicFrameLocks xmlns:a="http://schemas.openxmlformats.org/drawingml/2006/main" noChangeAspect="1"/>
             </wp:cNvGraphicFramePr>
@@ -278,36 +298,23 @@
               <a:graphicData uri="http://schemas.openxmlformats.org/drawingml/2006/picture">
                 <pic:pic xmlns:pic="http://schemas.openxmlformats.org/drawingml/2006/picture">
                   <pic:nvPicPr>
-                    <pic:cNvPr id="0" name="Picture 1" descr="TitleConcept"/>
-                    <pic:cNvPicPr>
-                      <a:picLocks noChangeAspect="1" noChangeArrowheads="1"/>
-                    </pic:cNvPicPr>
+                    <pic:cNvPr id="0" name=""/>
+                    <pic:cNvPicPr/>
                   </pic:nvPicPr>
                   <pic:blipFill>
-                    <a:blip r:embed="rId6" cstate="print">
-                      <a:extLst>
-                        <a:ext uri="{28A0092B-C50C-407E-A947-70E740481C1C}">
-                          <a14:useLocalDpi xmlns:a14="http://schemas.microsoft.com/office/drawing/2010/main" val="0"/>
-                        </a:ext>
-                      </a:extLst>
-                    </a:blip>
-                    <a:srcRect/>
+                    <a:blip r:embed="rId6"/>
                     <a:stretch>
                       <a:fillRect/>
                     </a:stretch>
                   </pic:blipFill>
-                  <pic:spPr bwMode="auto">
+                  <pic:spPr>
                     <a:xfrm>
                       <a:off x="0" y="0"/>
-                      <a:ext cx="5939790" cy="2401570"/>
+                      <a:ext cx="3201055" cy="935009"/>
                     </a:xfrm>
                     <a:prstGeom prst="rect">
                       <a:avLst/>
                     </a:prstGeom>
-                    <a:noFill/>
-                    <a:ln>
-                      <a:noFill/>
-                    </a:ln>
                   </pic:spPr>
                 </pic:pic>
               </a:graphicData>
@@ -364,7 +371,25 @@
           <w:szCs w:val="18"/>
           <w:lang w:val="pt-BR"/>
         </w:rPr>
-        <w:t>Imagem representative do título do jogo The Box</w:t>
+        <w:t xml:space="preserve">Imagem </w:t>
+      </w:r>
+      <w:proofErr w:type="spellStart"/>
+      <w:r>
+        <w:rPr>
+          <w:sz w:val="18"/>
+          <w:szCs w:val="18"/>
+          <w:lang w:val="pt-BR"/>
+        </w:rPr>
+        <w:t>representative</w:t>
+      </w:r>
+      <w:proofErr w:type="spellEnd"/>
+      <w:r>
+        <w:rPr>
+          <w:sz w:val="18"/>
+          <w:szCs w:val="18"/>
+          <w:lang w:val="pt-BR"/>
+        </w:rPr>
+        <w:t xml:space="preserve"> do título do jogo The Box</w:t>
       </w:r>
     </w:p>
     <w:p>
@@ -471,21 +496,24 @@
         <w:rPr>
           <w:sz w:val="20"/>
           <w:szCs w:val="20"/>
-        </w:rPr>
-      </w:pPr>
-      <w:r>
-        <w:rPr>
-          <w:b/>
-          <w:bCs/>
-          <w:sz w:val="20"/>
-          <w:szCs w:val="20"/>
-        </w:rPr>
-        <w:t>Keywords</w:t>
-      </w:r>
-      <w:r>
-        <w:rPr>
-          <w:sz w:val="20"/>
-          <w:szCs w:val="20"/>
+          <w:lang w:val="pt-BR"/>
+        </w:rPr>
+      </w:pPr>
+      <w:r>
+        <w:rPr>
+          <w:b/>
+          <w:bCs/>
+          <w:sz w:val="20"/>
+          <w:szCs w:val="20"/>
+          <w:lang w:val="pt-BR"/>
+        </w:rPr>
+        <w:t>Palavras-chave</w:t>
+      </w:r>
+      <w:r>
+        <w:rPr>
+          <w:sz w:val="20"/>
+          <w:szCs w:val="20"/>
+          <w:lang w:val="pt-BR"/>
         </w:rPr>
         <w:t xml:space="preserve">: </w:t>
       </w:r>
@@ -493,125 +521,38 @@
         <w:rPr>
           <w:sz w:val="20"/>
           <w:szCs w:val="20"/>
-        </w:rPr>
-        <w:t>jogo digital, plataforma web, javascript, HTML5, material design, flat design</w:t>
-      </w:r>
-    </w:p>
-    <w:p>
-      <w:pPr>
-        <w:jc w:val="both"/>
-        <w:rPr>
-          <w:sz w:val="20"/>
-          <w:szCs w:val="20"/>
-        </w:rPr>
-      </w:pPr>
-    </w:p>
-    <w:p>
-      <w:pPr>
-        <w:jc w:val="both"/>
-        <w:rPr>
-          <w:sz w:val="20"/>
-          <w:szCs w:val="20"/>
-        </w:rPr>
-      </w:pPr>
-      <w:r>
-        <w:rPr>
-          <w:b/>
-          <w:bCs/>
-          <w:sz w:val="20"/>
-          <w:szCs w:val="20"/>
-        </w:rPr>
-        <w:t>Authors’ contact</w:t>
-      </w:r>
-      <w:r>
-        <w:rPr>
-          <w:sz w:val="20"/>
-          <w:szCs w:val="20"/>
-        </w:rPr>
-        <w:t>:</w:t>
-      </w:r>
-    </w:p>
-    <w:p>
-      <w:pPr>
-        <w:jc w:val="both"/>
-        <w:rPr>
-          <w:rFonts w:ascii="Courier New" w:hAnsi="Courier New" w:cs="Courier New"/>
-          <w:sz w:val="18"/>
-          <w:szCs w:val="18"/>
-        </w:rPr>
-      </w:pPr>
-      <w:r>
-        <w:rPr>
-          <w:rFonts w:ascii="Courier New" w:hAnsi="Courier New" w:cs="Courier New"/>
-          <w:sz w:val="18"/>
-          <w:szCs w:val="18"/>
-        </w:rPr>
-        <w:t>{name1,na</w:t>
-      </w:r>
-      <w:r>
-        <w:rPr>
-          <w:rFonts w:ascii="Courier New" w:hAnsi="Courier New" w:cs="Courier New"/>
-          <w:sz w:val="18"/>
-          <w:szCs w:val="18"/>
-        </w:rPr>
-        <w:t>me3}@xxx.yyyy.yyy</w:t>
-      </w:r>
-    </w:p>
-    <w:p>
-      <w:pPr>
-        <w:jc w:val="both"/>
-        <w:rPr>
-          <w:rFonts w:ascii="Courier New" w:hAnsi="Courier New" w:cs="Courier New"/>
-          <w:sz w:val="18"/>
-          <w:szCs w:val="18"/>
-          <w:lang w:val="pt-BR"/>
-        </w:rPr>
-      </w:pPr>
-      <w:r>
-        <w:rPr>
-          <w:rFonts w:ascii="Courier New" w:hAnsi="Courier New" w:cs="Courier New"/>
-          <w:sz w:val="18"/>
-          <w:szCs w:val="18"/>
-          <w:lang w:val="pt-BR"/>
-        </w:rPr>
-        <w:t>*na</w:t>
-      </w:r>
-      <w:r>
-        <w:rPr>
-          <w:rFonts w:ascii="Courier New" w:hAnsi="Courier New" w:cs="Courier New"/>
-          <w:sz w:val="18"/>
-          <w:szCs w:val="18"/>
-          <w:lang w:val="pt-BR"/>
-        </w:rPr>
-        <w:t>me2@</w:t>
-      </w:r>
-      <w:r>
-        <w:rPr>
-          <w:rFonts w:ascii="Courier New" w:hAnsi="Courier New" w:cs="Courier New"/>
-          <w:sz w:val="18"/>
-          <w:szCs w:val="18"/>
-          <w:lang w:val="pt-BR"/>
-        </w:rPr>
-        <w:t>zzzz</w:t>
-      </w:r>
-      <w:r>
-        <w:rPr>
-          <w:rFonts w:ascii="Courier New" w:hAnsi="Courier New" w:cs="Courier New"/>
-          <w:sz w:val="18"/>
-          <w:szCs w:val="18"/>
-          <w:lang w:val="pt-BR"/>
-        </w:rPr>
-        <w:t>.</w:t>
-      </w:r>
-      <w:r>
-        <w:rPr>
-          <w:rFonts w:ascii="Courier New" w:hAnsi="Courier New" w:cs="Courier New"/>
-          <w:sz w:val="18"/>
-          <w:szCs w:val="18"/>
-          <w:lang w:val="pt-BR"/>
-        </w:rPr>
-        <w:t>vvvv.vvv</w:t>
-      </w:r>
+          <w:lang w:val="pt-BR"/>
+        </w:rPr>
+        <w:t xml:space="preserve">jogo digital, plataforma web, </w:t>
+      </w:r>
+      <w:proofErr w:type="spellStart"/>
+      <w:r>
+        <w:rPr>
+          <w:sz w:val="20"/>
+          <w:szCs w:val="20"/>
+          <w:lang w:val="pt-BR"/>
+        </w:rPr>
+        <w:t>javascript</w:t>
+      </w:r>
+      <w:proofErr w:type="spellEnd"/>
+      <w:r>
+        <w:rPr>
+          <w:sz w:val="20"/>
+          <w:szCs w:val="20"/>
+          <w:lang w:val="pt-BR"/>
+        </w:rPr>
+        <w:t xml:space="preserve">, HTML5, material design, flat </w:t>
+      </w:r>
+      <w:proofErr w:type="gramStart"/>
+      <w:r>
+        <w:rPr>
+          <w:sz w:val="20"/>
+          <w:szCs w:val="20"/>
+          <w:lang w:val="pt-BR"/>
+        </w:rPr>
+        <w:t>design</w:t>
+      </w:r>
+      <w:proofErr w:type="gramEnd"/>
     </w:p>
     <w:p>
       <w:pPr>
@@ -680,7 +621,25 @@
           <w:szCs w:val="20"/>
           <w:lang w:val="pt-BR"/>
         </w:rPr>
-        <w:t>com movimentação sidescrolling, sem restrições de idade e voltado a jogadores casuais.</w:t>
+        <w:t xml:space="preserve">com movimentação </w:t>
+      </w:r>
+      <w:proofErr w:type="spellStart"/>
+      <w:r>
+        <w:rPr>
+          <w:sz w:val="20"/>
+          <w:szCs w:val="20"/>
+          <w:lang w:val="pt-BR"/>
+        </w:rPr>
+        <w:t>sidescrolling</w:t>
+      </w:r>
+      <w:proofErr w:type="spellEnd"/>
+      <w:r>
+        <w:rPr>
+          <w:sz w:val="20"/>
+          <w:szCs w:val="20"/>
+          <w:lang w:val="pt-BR"/>
+        </w:rPr>
+        <w:t>, sem restrições de idade e voltado a jogadores casuais.</w:t>
       </w:r>
     </w:p>
     <w:p>
@@ -767,7 +726,239 @@
           <w:szCs w:val="20"/>
           <w:lang w:val="pt-BR"/>
         </w:rPr>
-        <w:t xml:space="preserve">Em termos visuais, o jogo se apropria de elementos de design contemporâneos como material design e flat </w:t>
+        <w:t xml:space="preserve">Em termos visuais, o jogo se apropria de elementos de design </w:t>
+      </w:r>
+      <w:proofErr w:type="gramStart"/>
+      <w:r>
+        <w:rPr>
+          <w:sz w:val="20"/>
+          <w:szCs w:val="20"/>
+          <w:lang w:val="pt-BR"/>
+        </w:rPr>
+        <w:t>contemporâneos como material</w:t>
+      </w:r>
+      <w:proofErr w:type="gramEnd"/>
+      <w:r>
+        <w:rPr>
+          <w:sz w:val="20"/>
+          <w:szCs w:val="20"/>
+          <w:lang w:val="pt-BR"/>
+        </w:rPr>
+        <w:t xml:space="preserve"> design e flat design. Alguns exemplos de </w:t>
+      </w:r>
+      <w:proofErr w:type="gramStart"/>
+      <w:r>
+        <w:rPr>
+          <w:sz w:val="20"/>
+          <w:szCs w:val="20"/>
+          <w:lang w:val="pt-BR"/>
+        </w:rPr>
+        <w:t>implementação</w:t>
+      </w:r>
+      <w:proofErr w:type="gramEnd"/>
+      <w:r>
+        <w:rPr>
+          <w:sz w:val="20"/>
+          <w:szCs w:val="20"/>
+          <w:lang w:val="pt-BR"/>
+        </w:rPr>
+        <w:t xml:space="preserve"> dos elementos mencionados são comumente vistos em jogos para celular como </w:t>
+      </w:r>
+      <w:proofErr w:type="spellStart"/>
+      <w:r>
+        <w:rPr>
+          <w:sz w:val="20"/>
+          <w:szCs w:val="20"/>
+          <w:lang w:val="pt-BR"/>
+        </w:rPr>
+        <w:t>Alto’s</w:t>
+      </w:r>
+      <w:proofErr w:type="spellEnd"/>
+      <w:r>
+        <w:rPr>
+          <w:sz w:val="20"/>
+          <w:szCs w:val="20"/>
+          <w:lang w:val="pt-BR"/>
+        </w:rPr>
+        <w:t xml:space="preserve"> Adventure, </w:t>
+      </w:r>
+      <w:proofErr w:type="spellStart"/>
+      <w:r>
+        <w:rPr>
+          <w:sz w:val="20"/>
+          <w:szCs w:val="20"/>
+          <w:lang w:val="pt-BR"/>
+        </w:rPr>
+        <w:t>Monument</w:t>
+      </w:r>
+      <w:proofErr w:type="spellEnd"/>
+      <w:r>
+        <w:rPr>
+          <w:sz w:val="20"/>
+          <w:szCs w:val="20"/>
+          <w:lang w:val="pt-BR"/>
+        </w:rPr>
+        <w:t xml:space="preserve"> Valley e </w:t>
+      </w:r>
+      <w:proofErr w:type="spellStart"/>
+      <w:r>
+        <w:rPr>
+          <w:sz w:val="20"/>
+          <w:szCs w:val="20"/>
+          <w:lang w:val="pt-BR"/>
+        </w:rPr>
+        <w:t>Stacks</w:t>
+      </w:r>
+      <w:proofErr w:type="spellEnd"/>
+      <w:r>
+        <w:rPr>
+          <w:sz w:val="20"/>
+          <w:szCs w:val="20"/>
+          <w:lang w:val="pt-BR"/>
+        </w:rPr>
+        <w:t>.</w:t>
+      </w:r>
+    </w:p>
+    <w:p>
+      <w:pPr>
+        <w:jc w:val="both"/>
+        <w:rPr>
+          <w:sz w:val="20"/>
+          <w:szCs w:val="20"/>
+          <w:lang w:val="pt-BR"/>
+        </w:rPr>
+      </w:pPr>
+    </w:p>
+    <w:p>
+      <w:pPr>
+        <w:ind w:firstLine="284"/>
+        <w:jc w:val="both"/>
+        <w:rPr>
+          <w:sz w:val="20"/>
+          <w:szCs w:val="20"/>
+          <w:lang w:val="pt-BR"/>
+        </w:rPr>
+      </w:pPr>
+      <w:r>
+        <w:rPr>
+          <w:sz w:val="20"/>
+          <w:szCs w:val="20"/>
+          <w:lang w:val="pt-BR"/>
+        </w:rPr>
+        <w:t xml:space="preserve">Para a realização do jogo, foi escolhida a plataforma web, utilizando recursos presentes no HTML5 como o </w:t>
+      </w:r>
+      <w:proofErr w:type="spellStart"/>
+      <w:r>
+        <w:rPr>
+          <w:sz w:val="20"/>
+          <w:szCs w:val="20"/>
+          <w:lang w:val="pt-BR"/>
+        </w:rPr>
+        <w:t>canvas</w:t>
+      </w:r>
+      <w:proofErr w:type="spellEnd"/>
+      <w:r>
+        <w:rPr>
+          <w:sz w:val="20"/>
+          <w:szCs w:val="20"/>
+          <w:lang w:val="pt-BR"/>
+        </w:rPr>
+        <w:t xml:space="preserve"> e recursos de </w:t>
+      </w:r>
+      <w:proofErr w:type="spellStart"/>
+      <w:proofErr w:type="gramStart"/>
+      <w:r>
+        <w:rPr>
+          <w:sz w:val="20"/>
+          <w:szCs w:val="20"/>
+          <w:lang w:val="pt-BR"/>
+        </w:rPr>
+        <w:t>JavaScript</w:t>
+      </w:r>
+      <w:proofErr w:type="spellEnd"/>
+      <w:proofErr w:type="gramEnd"/>
+      <w:r>
+        <w:rPr>
+          <w:sz w:val="20"/>
+          <w:szCs w:val="20"/>
+          <w:lang w:val="pt-BR"/>
+        </w:rPr>
+        <w:t xml:space="preserve"> para desenvolvê-lo.</w:t>
+      </w:r>
+    </w:p>
+    <w:p>
+      <w:pPr>
+        <w:jc w:val="both"/>
+        <w:rPr>
+          <w:sz w:val="20"/>
+          <w:szCs w:val="20"/>
+          <w:lang w:val="pt-BR"/>
+        </w:rPr>
+      </w:pPr>
+    </w:p>
+    <w:p>
+      <w:pPr>
+        <w:jc w:val="both"/>
+        <w:rPr>
+          <w:rFonts w:ascii="Arial" w:hAnsi="Arial" w:cs="Arial"/>
+          <w:b/>
+          <w:bCs/>
+          <w:lang w:val="pt-BR"/>
+        </w:rPr>
+      </w:pPr>
+      <w:r>
+        <w:rPr>
+          <w:rFonts w:ascii="Arial" w:hAnsi="Arial" w:cs="Arial"/>
+          <w:b/>
+          <w:bCs/>
+          <w:lang w:val="pt-BR"/>
+        </w:rPr>
+        <w:t xml:space="preserve">2. </w:t>
+      </w:r>
+      <w:r>
+        <w:rPr>
+          <w:rFonts w:ascii="Arial" w:hAnsi="Arial" w:cs="Arial"/>
+          <w:b/>
+          <w:bCs/>
+          <w:lang w:val="pt-BR"/>
+        </w:rPr>
+        <w:t>Narrativa</w:t>
+      </w:r>
+    </w:p>
+    <w:p>
+      <w:pPr>
+        <w:jc w:val="both"/>
+        <w:rPr>
+          <w:sz w:val="20"/>
+          <w:szCs w:val="20"/>
+          <w:lang w:val="pt-BR"/>
+        </w:rPr>
+      </w:pPr>
+    </w:p>
+    <w:p>
+      <w:pPr>
+        <w:jc w:val="both"/>
+        <w:rPr>
+          <w:sz w:val="20"/>
+          <w:szCs w:val="20"/>
+          <w:lang w:val="pt-BR"/>
+        </w:rPr>
+      </w:pPr>
+      <w:r>
+        <w:rPr>
+          <w:sz w:val="20"/>
+          <w:szCs w:val="20"/>
+          <w:lang w:val="pt-BR"/>
+        </w:rPr>
+        <w:t xml:space="preserve">Em The Box, </w:t>
+      </w:r>
+      <w:r>
+        <w:rPr>
+          <w:sz w:val="20"/>
+          <w:szCs w:val="20"/>
+          <w:lang w:val="pt-BR"/>
+        </w:rPr>
+        <w:t xml:space="preserve">a história se passa dentro da mente do protagonista. Este, sem tomar conhecimento de onde se </w:t>
       </w:r>
       <w:r>
         <w:rPr>
@@ -776,7 +967,7 @@
           <w:lang w:val="pt-BR"/>
         </w:rPr>
         <w:lastRenderedPageBreak/>
-        <w:t>design. Alguns exemplos de implementação dos elementos mencionados são comumente vistos em jogos para celular como Alto’s Adventure, Monument Valley e Stacks.</w:t>
+        <w:t>encontra, tem como único objetivo encontrar o caminho de volta para casa.</w:t>
       </w:r>
     </w:p>
     <w:p>
@@ -805,82 +996,7 @@
           <w:szCs w:val="20"/>
           <w:lang w:val="pt-BR"/>
         </w:rPr>
-        <w:t>Para a realização do jogo, foi escolhida a plataforma web, utilizando recursos presentes no HTML5 como o canvas e recursos de JavaScript para desenvolvê-lo.</w:t>
-      </w:r>
-    </w:p>
-    <w:p>
-      <w:pPr>
-        <w:jc w:val="both"/>
-        <w:rPr>
-          <w:sz w:val="20"/>
-          <w:szCs w:val="20"/>
-          <w:lang w:val="pt-BR"/>
-        </w:rPr>
-      </w:pPr>
-    </w:p>
-    <w:p>
-      <w:pPr>
-        <w:jc w:val="both"/>
-        <w:rPr>
-          <w:rFonts w:ascii="Arial" w:hAnsi="Arial" w:cs="Arial"/>
-          <w:b/>
-          <w:bCs/>
-          <w:lang w:val="pt-BR"/>
-        </w:rPr>
-      </w:pPr>
-      <w:r>
-        <w:rPr>
-          <w:rFonts w:ascii="Arial" w:hAnsi="Arial" w:cs="Arial"/>
-          <w:b/>
-          <w:bCs/>
-          <w:lang w:val="pt-BR"/>
-        </w:rPr>
-        <w:t xml:space="preserve">2. </w:t>
-      </w:r>
-      <w:r>
-        <w:rPr>
-          <w:rFonts w:ascii="Arial" w:hAnsi="Arial" w:cs="Arial"/>
-          <w:b/>
-          <w:bCs/>
-          <w:lang w:val="pt-BR"/>
-        </w:rPr>
-        <w:t>Narrativa</w:t>
-      </w:r>
-    </w:p>
-    <w:p>
-      <w:pPr>
-        <w:jc w:val="both"/>
-        <w:rPr>
-          <w:sz w:val="20"/>
-          <w:szCs w:val="20"/>
-          <w:lang w:val="pt-BR"/>
-        </w:rPr>
-      </w:pPr>
-    </w:p>
-    <w:p>
-      <w:pPr>
-        <w:jc w:val="both"/>
-        <w:rPr>
-          <w:sz w:val="20"/>
-          <w:szCs w:val="20"/>
-          <w:lang w:val="pt-BR"/>
-        </w:rPr>
-      </w:pPr>
-      <w:r>
-        <w:rPr>
-          <w:sz w:val="20"/>
-          <w:szCs w:val="20"/>
-          <w:lang w:val="pt-BR"/>
-        </w:rPr>
-        <w:t xml:space="preserve">Em The Box, </w:t>
-      </w:r>
-      <w:r>
-        <w:rPr>
-          <w:sz w:val="20"/>
-          <w:szCs w:val="20"/>
-          <w:lang w:val="pt-BR"/>
-        </w:rPr>
-        <w:t>a história se passa dentro da mente do protagonista. Este, sem tomar conhecimento de onde se encontra, tem como único objetivo encontrar o caminho de volta para casa.</w:t>
+        <w:t>O protagonista é ensinado, ao longo do jogo, do que o mundo em questão se trata e, com a progressão da história, o motivo de estar ali.</w:t>
       </w:r>
     </w:p>
     <w:p>
@@ -909,7 +1025,15 @@
           <w:szCs w:val="20"/>
           <w:lang w:val="pt-BR"/>
         </w:rPr>
-        <w:t>O protagonista é ensinado, ao longo do jogo, do que o mundo em questão se trata e, com a progressão da história, o motivo de estar ali.</w:t>
+        <w:t>O motivo, que o jogo intencionalmente deixa implícito, é que o personagem encontra-se em coma</w:t>
+      </w:r>
+      <w:r>
+        <w:rPr>
+          <w:sz w:val="20"/>
+          <w:szCs w:val="20"/>
+          <w:lang w:val="pt-BR"/>
+        </w:rPr>
+        <w:t>, apena aguardando o momento de sua morte, que se dá ao desfecho do jogo.</w:t>
       </w:r>
     </w:p>
     <w:p>
@@ -938,48 +1062,30 @@
           <w:szCs w:val="20"/>
           <w:lang w:val="pt-BR"/>
         </w:rPr>
-        <w:t>O motivo, que o jogo intencionalmente deixa implícito, é que o personagem encontra-se em coma</w:t>
-      </w:r>
-      <w:r>
-        <w:rPr>
-          <w:sz w:val="20"/>
-          <w:szCs w:val="20"/>
-          <w:lang w:val="pt-BR"/>
-        </w:rPr>
-        <w:t>, apena aguardando o momento de sua morte, que se dá ao desfecho do jogo.</w:t>
-      </w:r>
-    </w:p>
-    <w:p>
-      <w:pPr>
-        <w:jc w:val="both"/>
-        <w:rPr>
-          <w:sz w:val="20"/>
-          <w:szCs w:val="20"/>
-          <w:lang w:val="pt-BR"/>
-        </w:rPr>
-      </w:pPr>
+        <w:t xml:space="preserve">As fases, seguindo o enredo supracitado, utilizarão como temática os Cinco Estágios de Perda e Dor de </w:t>
+      </w:r>
+      <w:proofErr w:type="spellStart"/>
+      <w:r>
+        <w:rPr>
+          <w:sz w:val="20"/>
+          <w:szCs w:val="20"/>
+          <w:lang w:val="pt-BR"/>
+        </w:rPr>
+        <w:t>Kübler</w:t>
+      </w:r>
+      <w:proofErr w:type="spellEnd"/>
+      <w:r>
+        <w:rPr>
+          <w:sz w:val="20"/>
+          <w:szCs w:val="20"/>
+          <w:lang w:val="pt-BR"/>
+        </w:rPr>
+        <w:t>-Ross: negação e isolação, raiva, negociação, depressão e aceitação.</w:t>
+      </w:r>
     </w:p>
     <w:p>
       <w:pPr>
         <w:ind w:firstLine="284"/>
-        <w:jc w:val="both"/>
-        <w:rPr>
-          <w:sz w:val="20"/>
-          <w:szCs w:val="20"/>
-          <w:lang w:val="pt-BR"/>
-        </w:rPr>
-      </w:pPr>
-      <w:r>
-        <w:rPr>
-          <w:sz w:val="20"/>
-          <w:szCs w:val="20"/>
-          <w:lang w:val="pt-BR"/>
-        </w:rPr>
-        <w:t>As fases, seguindo o enredo supracitado, utilizarão como temática os Cinco Estágios de Perda e Dor de Kübler-Ross: negação e isolação, raiva, negociação, depressão e aceitação.</w:t>
-      </w:r>
-    </w:p>
-    <w:p>
-      <w:pPr>
         <w:jc w:val="both"/>
         <w:rPr>
           <w:sz w:val="20"/>
@@ -1055,20 +1161,19 @@
         <w:rPr>
           <w:noProof/>
         </w:rPr>
-        <w:lastRenderedPageBreak/>
         <w:drawing>
-          <wp:anchor distT="0" distB="0" distL="114300" distR="114300" simplePos="0" relativeHeight="251659264" behindDoc="0" locked="0" layoutInCell="1" allowOverlap="1">
+          <wp:anchor distT="0" distB="0" distL="114300" distR="114300" simplePos="0" relativeHeight="251662336" behindDoc="0" locked="0" layoutInCell="1" allowOverlap="1">
             <wp:simplePos x="0" y="0"/>
-            <wp:positionH relativeFrom="margin">
-              <wp:align>left</wp:align>
+            <wp:positionH relativeFrom="column">
+              <wp:posOffset>0</wp:posOffset>
             </wp:positionH>
-            <wp:positionV relativeFrom="margin">
-              <wp:align>top</wp:align>
+            <wp:positionV relativeFrom="paragraph">
+              <wp:posOffset>2540</wp:posOffset>
             </wp:positionV>
-            <wp:extent cx="835025" cy="1503045"/>
-            <wp:effectExtent l="0" t="0" r="3175" b="1905"/>
+            <wp:extent cx="726440" cy="1314450"/>
+            <wp:effectExtent l="0" t="0" r="0" b="0"/>
             <wp:wrapSquare wrapText="bothSides"/>
-            <wp:docPr id="4" name="Imagem 1"/>
+            <wp:docPr id="1" name="Imagem 1"/>
             <wp:cNvGraphicFramePr>
               <a:graphicFrameLocks xmlns:a="http://schemas.openxmlformats.org/drawingml/2006/main" noChangeAspect="1"/>
             </wp:cNvGraphicFramePr>
@@ -1076,10 +1181,8 @@
               <a:graphicData uri="http://schemas.openxmlformats.org/drawingml/2006/picture">
                 <pic:pic xmlns:pic="http://schemas.openxmlformats.org/drawingml/2006/picture">
                   <pic:nvPicPr>
-                    <pic:cNvPr id="0" name="Imagem 1"/>
-                    <pic:cNvPicPr>
-                      <a:picLocks noChangeAspect="1" noChangeArrowheads="1"/>
-                    </pic:cNvPicPr>
+                    <pic:cNvPr id="0" name=""/>
+                    <pic:cNvPicPr/>
                   </pic:nvPicPr>
                   <pic:blipFill>
                     <a:blip r:embed="rId7" cstate="print">
@@ -1089,23 +1192,18 @@
                         </a:ext>
                       </a:extLst>
                     </a:blip>
-                    <a:srcRect/>
                     <a:stretch>
                       <a:fillRect/>
                     </a:stretch>
                   </pic:blipFill>
-                  <pic:spPr bwMode="auto">
+                  <pic:spPr>
                     <a:xfrm>
                       <a:off x="0" y="0"/>
-                      <a:ext cx="835025" cy="1503045"/>
+                      <a:ext cx="726440" cy="1314450"/>
                     </a:xfrm>
                     <a:prstGeom prst="rect">
                       <a:avLst/>
                     </a:prstGeom>
-                    <a:noFill/>
-                    <a:ln>
-                      <a:noFill/>
-                    </a:ln>
                   </pic:spPr>
                 </pic:pic>
               </a:graphicData>
@@ -1119,6 +1217,7 @@
           </wp:anchor>
         </w:drawing>
       </w:r>
+      <w:proofErr w:type="gramStart"/>
       <w:r>
         <w:rPr>
           <w:rFonts w:ascii="Arial" w:hAnsi="Arial" w:cs="Arial"/>
@@ -1150,7 +1249,19 @@
           <w:szCs w:val="20"/>
           <w:lang w:val="pt-BR"/>
         </w:rPr>
-        <w:t>Protagonista / Jogador</w:t>
+        <w:t>Protagonista</w:t>
+      </w:r>
+      <w:proofErr w:type="gramEnd"/>
+      <w:r>
+        <w:rPr>
+          <w:rFonts w:ascii="Arial" w:hAnsi="Arial" w:cs="Arial"/>
+          <w:b/>
+          <w:bCs/>
+          <w:sz w:val="20"/>
+          <w:szCs w:val="20"/>
+          <w:lang w:val="pt-BR"/>
+        </w:rPr>
+        <w:t xml:space="preserve"> / Jogador</w:t>
       </w:r>
     </w:p>
     <w:bookmarkEnd w:id="2"/>
@@ -1250,13 +1361,13 @@
           <w:noProof/>
         </w:rPr>
         <w:drawing>
-          <wp:anchor distT="0" distB="0" distL="114300" distR="114300" simplePos="0" relativeHeight="251661312" behindDoc="0" locked="0" layoutInCell="1" allowOverlap="1">
+          <wp:anchor distT="0" distB="0" distL="114300" distR="114300" simplePos="0" relativeHeight="251663360" behindDoc="0" locked="0" layoutInCell="1" allowOverlap="1">
             <wp:simplePos x="0" y="0"/>
-            <wp:positionH relativeFrom="margin">
-              <wp:posOffset>2090420</wp:posOffset>
+            <wp:positionH relativeFrom="column">
+              <wp:posOffset>2094865</wp:posOffset>
             </wp:positionH>
-            <wp:positionV relativeFrom="margin">
-              <wp:posOffset>1661795</wp:posOffset>
+            <wp:positionV relativeFrom="paragraph">
+              <wp:posOffset>49530</wp:posOffset>
             </wp:positionV>
             <wp:extent cx="765175" cy="1395095"/>
             <wp:effectExtent l="0" t="0" r="0" b="0"/>
@@ -1367,8 +1478,21 @@
           <w:szCs w:val="20"/>
           <w:lang w:val="pt-BR"/>
         </w:rPr>
-        <w:t>O mentor / consciêmcia</w:t>
-      </w:r>
+        <w:t xml:space="preserve">O mentor / </w:t>
+      </w:r>
+      <w:proofErr w:type="spellStart"/>
+      <w:r>
+        <w:rPr>
+          <w:rFonts w:ascii="Arial" w:hAnsi="Arial" w:cs="Arial"/>
+          <w:b/>
+          <w:bCs/>
+          <w:sz w:val="20"/>
+          <w:szCs w:val="20"/>
+          <w:lang w:val="pt-BR"/>
+        </w:rPr>
+        <w:t>consciêmcia</w:t>
+      </w:r>
+      <w:proofErr w:type="spellEnd"/>
     </w:p>
     <w:p>
       <w:pPr>
@@ -1403,33 +1527,39 @@
           <w:szCs w:val="20"/>
           <w:lang w:val="pt-BR"/>
         </w:rPr>
-        <w:t xml:space="preserve"> mentor, no fim das contas, nada mais é do que um figmento da imaginação do protagonista que dá a ele discernimento e reflexão sobre seus objetivos.</w:t>
-      </w:r>
-      <w:bookmarkStart w:id="7" w:name="_GoBack"/>
-      <w:bookmarkEnd w:id="7"/>
-    </w:p>
-    <w:p>
-      <w:pPr>
-        <w:jc w:val="both"/>
-        <w:rPr>
-          <w:sz w:val="20"/>
-          <w:szCs w:val="20"/>
-          <w:lang w:val="pt-BR"/>
-        </w:rPr>
-      </w:pPr>
-    </w:p>
-    <w:p>
-      <w:pPr>
-        <w:jc w:val="both"/>
-        <w:rPr>
-          <w:rFonts w:ascii="Arial" w:hAnsi="Arial" w:cs="Arial"/>
-          <w:b/>
-          <w:bCs/>
-          <w:lang w:val="pt-BR"/>
-        </w:rPr>
-      </w:pPr>
-      <w:bookmarkStart w:id="8" w:name="OLE_LINK15"/>
-      <w:bookmarkStart w:id="9" w:name="OLE_LINK16"/>
+        <w:t xml:space="preserve"> mentor, no fim das contas, nada mais é do que um </w:t>
+      </w:r>
+      <w:proofErr w:type="spellStart"/>
+      <w:r>
+        <w:rPr>
+          <w:sz w:val="20"/>
+          <w:szCs w:val="20"/>
+          <w:lang w:val="pt-BR"/>
+        </w:rPr>
+        <w:t>figmento</w:t>
+      </w:r>
+      <w:proofErr w:type="spellEnd"/>
+      <w:r>
+        <w:rPr>
+          <w:sz w:val="20"/>
+          <w:szCs w:val="20"/>
+          <w:lang w:val="pt-BR"/>
+        </w:rPr>
+        <w:t xml:space="preserve"> da imaginação do protagonista que dá a ele discernimento e reflexão sobre seus objetivos.</w:t>
+      </w:r>
+    </w:p>
+    <w:p>
+      <w:pPr>
+        <w:jc w:val="both"/>
+        <w:rPr>
+          <w:rFonts w:ascii="Arial" w:hAnsi="Arial" w:cs="Arial"/>
+          <w:b/>
+          <w:bCs/>
+          <w:lang w:val="pt-BR"/>
+        </w:rPr>
+      </w:pPr>
+      <w:bookmarkStart w:id="7" w:name="OLE_LINK15"/>
+      <w:bookmarkStart w:id="8" w:name="OLE_LINK16"/>
     </w:p>
     <w:p>
       <w:pPr>
@@ -1456,6 +1586,7 @@
         </w:rPr>
         <w:t xml:space="preserve">. </w:t>
       </w:r>
+      <w:proofErr w:type="spellStart"/>
       <w:r>
         <w:rPr>
           <w:rFonts w:ascii="Arial" w:hAnsi="Arial" w:cs="Arial"/>
@@ -1464,23 +1595,23 @@
         </w:rPr>
         <w:t>Jogabilidade</w:t>
       </w:r>
-    </w:p>
-    <w:p>
-      <w:pPr>
-        <w:jc w:val="both"/>
-        <w:rPr>
-          <w:sz w:val="20"/>
-          <w:szCs w:val="20"/>
-        </w:rPr>
-      </w:pPr>
-    </w:p>
-    <w:p>
-      <w:pPr>
-        <w:jc w:val="both"/>
-        <w:rPr>
-          <w:rFonts w:ascii="Arial" w:hAnsi="Arial" w:cs="Arial"/>
-          <w:b/>
-          <w:bCs/>
+      <w:proofErr w:type="spellEnd"/>
+    </w:p>
+    <w:p>
+      <w:pPr>
+        <w:jc w:val="both"/>
+        <w:rPr>
+          <w:sz w:val="20"/>
+          <w:szCs w:val="20"/>
+        </w:rPr>
+      </w:pPr>
+    </w:p>
+    <w:p>
+      <w:pPr>
+        <w:jc w:val="both"/>
+        <w:rPr>
+          <w:sz w:val="20"/>
+          <w:szCs w:val="20"/>
           <w:lang w:val="pt-BR"/>
         </w:rPr>
       </w:pPr>
@@ -1500,34 +1631,715 @@
         </w:rPr>
         <w:t>. Não há limites de te</w:t>
       </w:r>
-    </w:p>
-    <w:p>
-      <w:pPr>
-        <w:jc w:val="both"/>
-        <w:rPr>
-          <w:rFonts w:ascii="Arial" w:hAnsi="Arial" w:cs="Arial"/>
-          <w:b/>
-          <w:bCs/>
-          <w:lang w:val="pt-BR"/>
-        </w:rPr>
-      </w:pPr>
-    </w:p>
-    <w:p>
-      <w:pPr>
-        <w:jc w:val="both"/>
-        <w:rPr>
-          <w:rFonts w:ascii="Arial" w:hAnsi="Arial" w:cs="Arial"/>
-          <w:b/>
-          <w:bCs/>
-        </w:rPr>
-      </w:pPr>
-      <w:bookmarkStart w:id="10" w:name="OLE_LINK17"/>
-      <w:bookmarkStart w:id="11" w:name="OLE_LINK18"/>
-      <w:r>
-        <w:rPr>
-          <w:rFonts w:ascii="Arial" w:hAnsi="Arial" w:cs="Arial"/>
-          <w:b/>
-          <w:bCs/>
+      <w:r>
+        <w:rPr>
+          <w:sz w:val="20"/>
+          <w:szCs w:val="20"/>
+          <w:lang w:val="pt-BR"/>
+        </w:rPr>
+        <w:t xml:space="preserve">mpo, número de vidas nem quaisquer outras restrições e a única condição de </w:t>
+      </w:r>
+      <w:r>
+        <w:rPr>
+          <w:sz w:val="20"/>
+          <w:szCs w:val="20"/>
+          <w:lang w:val="pt-BR"/>
+        </w:rPr>
+        <w:lastRenderedPageBreak/>
+        <w:t>derrota é a do próprio personagem e a desistência do jogador.</w:t>
+      </w:r>
+    </w:p>
+    <w:p>
+      <w:pPr>
+        <w:jc w:val="both"/>
+        <w:rPr>
+          <w:sz w:val="20"/>
+          <w:szCs w:val="20"/>
+          <w:lang w:val="pt-BR"/>
+        </w:rPr>
+      </w:pPr>
+    </w:p>
+    <w:p>
+      <w:pPr>
+        <w:ind w:firstLine="284"/>
+        <w:jc w:val="both"/>
+        <w:rPr>
+          <w:sz w:val="20"/>
+          <w:szCs w:val="20"/>
+          <w:lang w:val="pt-BR"/>
+        </w:rPr>
+      </w:pPr>
+      <w:r>
+        <w:rPr>
+          <w:sz w:val="20"/>
+          <w:szCs w:val="20"/>
+          <w:lang w:val="pt-BR"/>
+        </w:rPr>
+        <w:t xml:space="preserve">As fases terão níveis de dificuldade que, por vezes, será definida pela capacidade de raciocínio do jogador. </w:t>
+      </w:r>
+      <w:r>
+        <w:rPr>
+          <w:sz w:val="20"/>
+          <w:szCs w:val="20"/>
+          <w:lang w:val="pt-BR"/>
+        </w:rPr>
+        <w:t xml:space="preserve">As fases Raiva e Depressão, todavia, terão uma dificuldade mais elevada, dado o momento do </w:t>
+      </w:r>
+      <w:bookmarkStart w:id="9" w:name="OLE_LINK23"/>
+      <w:bookmarkStart w:id="10" w:name="OLE_LINK24"/>
+      <w:proofErr w:type="spellStart"/>
+      <w:r>
+        <w:rPr>
+          <w:sz w:val="20"/>
+          <w:szCs w:val="20"/>
+          <w:lang w:val="pt-BR"/>
+        </w:rPr>
+        <w:t>pesonagem</w:t>
+      </w:r>
+      <w:proofErr w:type="spellEnd"/>
+      <w:r>
+        <w:rPr>
+          <w:sz w:val="20"/>
+          <w:szCs w:val="20"/>
+          <w:lang w:val="pt-BR"/>
+        </w:rPr>
+        <w:t>.</w:t>
+      </w:r>
+      <w:bookmarkEnd w:id="9"/>
+      <w:bookmarkEnd w:id="10"/>
+    </w:p>
+    <w:p>
+      <w:pPr>
+        <w:jc w:val="both"/>
+        <w:rPr>
+          <w:sz w:val="20"/>
+          <w:szCs w:val="20"/>
+          <w:lang w:val="pt-BR"/>
+        </w:rPr>
+      </w:pPr>
+    </w:p>
+    <w:p>
+      <w:pPr>
+        <w:jc w:val="both"/>
+        <w:rPr>
+          <w:rFonts w:ascii="Arial" w:hAnsi="Arial" w:cs="Arial"/>
+          <w:b/>
+          <w:bCs/>
+          <w:lang w:val="pt-BR"/>
+        </w:rPr>
+      </w:pPr>
+      <w:bookmarkStart w:id="11" w:name="OLE_LINK29"/>
+      <w:bookmarkStart w:id="12" w:name="OLE_LINK30"/>
+      <w:r>
+        <w:rPr>
+          <w:rFonts w:ascii="Arial" w:hAnsi="Arial" w:cs="Arial"/>
+          <w:b/>
+          <w:bCs/>
+          <w:lang w:val="pt-BR"/>
+        </w:rPr>
+        <w:t>5</w:t>
+      </w:r>
+      <w:r>
+        <w:rPr>
+          <w:rFonts w:ascii="Arial" w:hAnsi="Arial" w:cs="Arial"/>
+          <w:b/>
+          <w:bCs/>
+          <w:lang w:val="pt-BR"/>
+        </w:rPr>
+        <w:t xml:space="preserve">. </w:t>
+      </w:r>
+      <w:r>
+        <w:rPr>
+          <w:rFonts w:ascii="Arial" w:hAnsi="Arial" w:cs="Arial"/>
+          <w:b/>
+          <w:bCs/>
+          <w:lang w:val="pt-BR"/>
+        </w:rPr>
+        <w:t>Projeto de níveis</w:t>
+      </w:r>
+    </w:p>
+    <w:bookmarkEnd w:id="11"/>
+    <w:bookmarkEnd w:id="12"/>
+    <w:p>
+      <w:pPr>
+        <w:jc w:val="both"/>
+        <w:rPr>
+          <w:lang w:val="pt-BR"/>
+        </w:rPr>
+      </w:pPr>
+    </w:p>
+    <w:p>
+      <w:pPr>
+        <w:jc w:val="both"/>
+        <w:rPr>
+          <w:rFonts w:ascii="Arial" w:hAnsi="Arial" w:cs="Arial"/>
+          <w:b/>
+          <w:bCs/>
+          <w:sz w:val="20"/>
+          <w:szCs w:val="20"/>
+          <w:lang w:val="pt-BR"/>
+        </w:rPr>
+      </w:pPr>
+      <w:bookmarkStart w:id="13" w:name="OLE_LINK6"/>
+      <w:bookmarkStart w:id="14" w:name="OLE_LINK7"/>
+      <w:bookmarkStart w:id="15" w:name="OLE_LINK25"/>
+      <w:bookmarkStart w:id="16" w:name="OLE_LINK26"/>
+      <w:r>
+        <w:rPr>
+          <w:rFonts w:ascii="Arial" w:hAnsi="Arial" w:cs="Arial"/>
+          <w:b/>
+          <w:bCs/>
+          <w:sz w:val="20"/>
+          <w:szCs w:val="20"/>
+          <w:lang w:val="pt-BR"/>
+        </w:rPr>
+        <w:t>5</w:t>
+      </w:r>
+      <w:r>
+        <w:rPr>
+          <w:rFonts w:ascii="Arial" w:hAnsi="Arial" w:cs="Arial"/>
+          <w:b/>
+          <w:bCs/>
+          <w:sz w:val="20"/>
+          <w:szCs w:val="20"/>
+          <w:lang w:val="pt-BR"/>
+        </w:rPr>
+        <w:t xml:space="preserve">.1 </w:t>
+      </w:r>
+      <w:bookmarkEnd w:id="13"/>
+      <w:bookmarkEnd w:id="14"/>
+      <w:r>
+        <w:rPr>
+          <w:rFonts w:ascii="Arial" w:hAnsi="Arial" w:cs="Arial"/>
+          <w:b/>
+          <w:bCs/>
+          <w:sz w:val="20"/>
+          <w:szCs w:val="20"/>
+          <w:lang w:val="pt-BR"/>
+        </w:rPr>
+        <w:t>Negação e isolação</w:t>
+      </w:r>
+    </w:p>
+    <w:p>
+      <w:pPr>
+        <w:jc w:val="both"/>
+        <w:rPr>
+          <w:rFonts w:ascii="Arial" w:hAnsi="Arial" w:cs="Arial"/>
+          <w:b/>
+          <w:bCs/>
+          <w:sz w:val="20"/>
+          <w:szCs w:val="20"/>
+          <w:lang w:val="pt-BR"/>
+        </w:rPr>
+      </w:pPr>
+    </w:p>
+    <w:p>
+      <w:pPr>
+        <w:jc w:val="both"/>
+        <w:rPr>
+          <w:rFonts w:ascii="Arial" w:hAnsi="Arial" w:cs="Arial"/>
+          <w:b/>
+          <w:bCs/>
+          <w:sz w:val="20"/>
+          <w:szCs w:val="20"/>
+          <w:lang w:val="pt-BR"/>
+        </w:rPr>
+      </w:pPr>
+      <w:bookmarkStart w:id="17" w:name="_GoBack"/>
+      <w:bookmarkEnd w:id="17"/>
+    </w:p>
+    <w:p>
+      <w:pPr>
+        <w:jc w:val="both"/>
+        <w:rPr>
+          <w:sz w:val="20"/>
+          <w:szCs w:val="20"/>
+          <w:lang w:val="pt-BR"/>
+        </w:rPr>
+      </w:pPr>
+    </w:p>
+    <w:p>
+      <w:pPr>
+        <w:jc w:val="both"/>
+        <w:rPr>
+          <w:sz w:val="20"/>
+          <w:szCs w:val="20"/>
+          <w:lang w:val="pt-BR"/>
+        </w:rPr>
+      </w:pPr>
+      <w:r>
+        <w:rPr>
+          <w:sz w:val="20"/>
+          <w:szCs w:val="20"/>
+          <w:lang w:val="pt-BR"/>
+        </w:rPr>
+        <w:t xml:space="preserve">A primeira fase introduz o personagem ao contexto da história e da </w:t>
+      </w:r>
+      <w:proofErr w:type="spellStart"/>
+      <w:r>
+        <w:rPr>
+          <w:sz w:val="20"/>
+          <w:szCs w:val="20"/>
+          <w:lang w:val="pt-BR"/>
+        </w:rPr>
+        <w:t>jogabilidade</w:t>
+      </w:r>
+      <w:proofErr w:type="spellEnd"/>
+      <w:r>
+        <w:rPr>
+          <w:sz w:val="20"/>
+          <w:szCs w:val="20"/>
+          <w:lang w:val="pt-BR"/>
+        </w:rPr>
+        <w:t xml:space="preserve">. É introduzida a primeira das quebras de expectativa do jogo, a de escolher a direção oposta à convencional adotada por jogos de </w:t>
+      </w:r>
+      <w:proofErr w:type="spellStart"/>
+      <w:r>
+        <w:rPr>
+          <w:sz w:val="20"/>
+          <w:szCs w:val="20"/>
+          <w:lang w:val="pt-BR"/>
+        </w:rPr>
+        <w:t>sidescrolling</w:t>
+      </w:r>
+      <w:proofErr w:type="spellEnd"/>
+      <w:r>
+        <w:rPr>
+          <w:sz w:val="20"/>
+          <w:szCs w:val="20"/>
+          <w:lang w:val="pt-BR"/>
+        </w:rPr>
+        <w:t>. Nesta fase, também é apresentado o mentor, que ensina os controles básicos ao jogador.</w:t>
+      </w:r>
+    </w:p>
+    <w:p>
+      <w:pPr>
+        <w:jc w:val="both"/>
+        <w:rPr>
+          <w:sz w:val="20"/>
+          <w:szCs w:val="20"/>
+          <w:lang w:val="pt-BR"/>
+        </w:rPr>
+      </w:pPr>
+    </w:p>
+    <w:p>
+      <w:pPr>
+        <w:jc w:val="both"/>
+        <w:rPr>
+          <w:sz w:val="20"/>
+          <w:szCs w:val="20"/>
+          <w:lang w:val="pt-BR"/>
+        </w:rPr>
+      </w:pPr>
+      <w:r>
+        <w:rPr>
+          <w:sz w:val="20"/>
+          <w:szCs w:val="20"/>
+          <w:lang w:val="pt-BR"/>
+        </w:rPr>
+        <w:tab/>
+        <w:t xml:space="preserve">Ademais, </w:t>
+      </w:r>
+      <w:r>
+        <w:rPr>
+          <w:sz w:val="20"/>
+          <w:szCs w:val="20"/>
+          <w:lang w:val="pt-BR"/>
+        </w:rPr>
+        <w:t xml:space="preserve">a primeira dificuldade do jogo se encontra ao tomar o caminho da direita. Um labirinto vertical de blocos invisíveis (que </w:t>
+      </w:r>
+      <w:proofErr w:type="gramStart"/>
+      <w:r>
+        <w:rPr>
+          <w:sz w:val="20"/>
+          <w:szCs w:val="20"/>
+          <w:lang w:val="pt-BR"/>
+        </w:rPr>
+        <w:t>tornam-se</w:t>
+      </w:r>
+      <w:proofErr w:type="gramEnd"/>
+      <w:r>
+        <w:rPr>
+          <w:sz w:val="20"/>
+          <w:szCs w:val="20"/>
+          <w:lang w:val="pt-BR"/>
+        </w:rPr>
+        <w:t xml:space="preserve"> opacos quando em contato com o personagem) sem saída.</w:t>
+      </w:r>
+    </w:p>
+    <w:p>
+      <w:pPr>
+        <w:jc w:val="both"/>
+        <w:rPr>
+          <w:sz w:val="20"/>
+          <w:szCs w:val="20"/>
+          <w:lang w:val="pt-BR"/>
+        </w:rPr>
+      </w:pPr>
+    </w:p>
+    <w:p>
+      <w:pPr>
+        <w:jc w:val="both"/>
+        <w:rPr>
+          <w:sz w:val="20"/>
+          <w:szCs w:val="20"/>
+          <w:lang w:val="pt-BR"/>
+        </w:rPr>
+      </w:pPr>
+      <w:r>
+        <w:rPr>
+          <w:sz w:val="20"/>
+          <w:szCs w:val="20"/>
+          <w:lang w:val="pt-BR"/>
+        </w:rPr>
+        <w:tab/>
+        <w:t xml:space="preserve">No caminho da esquerda, o jogador encontra-se diante de apenas um precipício que o separa do fim da fase. Para atravessá-lo, o protagonista precisa pular por uma montanha que aparenta localizar-se ao fundo do </w:t>
+      </w:r>
+      <w:proofErr w:type="spellStart"/>
+      <w:r>
+        <w:rPr>
+          <w:sz w:val="20"/>
+          <w:szCs w:val="20"/>
+          <w:lang w:val="pt-BR"/>
+        </w:rPr>
+        <w:t>cenári</w:t>
+      </w:r>
+      <w:proofErr w:type="spellEnd"/>
+      <w:r>
+        <w:rPr>
+          <w:sz w:val="20"/>
+          <w:szCs w:val="20"/>
+          <w:lang w:val="pt-BR"/>
+        </w:rPr>
+        <w:t>.</w:t>
+      </w:r>
+    </w:p>
+    <w:p>
+      <w:pPr>
+        <w:jc w:val="both"/>
+        <w:rPr>
+          <w:sz w:val="20"/>
+          <w:szCs w:val="20"/>
+          <w:lang w:val="pt-BR"/>
+        </w:rPr>
+      </w:pPr>
+    </w:p>
+    <w:p>
+      <w:pPr>
+        <w:jc w:val="both"/>
+        <w:rPr>
+          <w:rFonts w:ascii="Arial" w:hAnsi="Arial" w:cs="Arial"/>
+          <w:b/>
+          <w:bCs/>
+          <w:sz w:val="20"/>
+          <w:szCs w:val="20"/>
+          <w:lang w:val="pt-BR"/>
+        </w:rPr>
+      </w:pPr>
+      <w:bookmarkStart w:id="18" w:name="OLE_LINK8"/>
+      <w:bookmarkStart w:id="19" w:name="OLE_LINK9"/>
+      <w:r>
+        <w:rPr>
+          <w:rFonts w:ascii="Arial" w:hAnsi="Arial" w:cs="Arial"/>
+          <w:b/>
+          <w:bCs/>
+          <w:sz w:val="20"/>
+          <w:szCs w:val="20"/>
+          <w:lang w:val="pt-BR"/>
+        </w:rPr>
+        <w:t>5</w:t>
+      </w:r>
+      <w:r>
+        <w:rPr>
+          <w:rFonts w:ascii="Arial" w:hAnsi="Arial" w:cs="Arial"/>
+          <w:b/>
+          <w:bCs/>
+          <w:sz w:val="20"/>
+          <w:szCs w:val="20"/>
+          <w:lang w:val="pt-BR"/>
+        </w:rPr>
+        <w:t>.2</w:t>
+      </w:r>
+      <w:r>
+        <w:rPr>
+          <w:rFonts w:ascii="Arial" w:hAnsi="Arial" w:cs="Arial"/>
+          <w:b/>
+          <w:bCs/>
+          <w:sz w:val="20"/>
+          <w:szCs w:val="20"/>
+          <w:lang w:val="pt-BR"/>
+        </w:rPr>
+        <w:t xml:space="preserve"> </w:t>
+      </w:r>
+      <w:bookmarkEnd w:id="18"/>
+      <w:bookmarkEnd w:id="19"/>
+      <w:r>
+        <w:rPr>
+          <w:rFonts w:ascii="Arial" w:hAnsi="Arial" w:cs="Arial"/>
+          <w:b/>
+          <w:bCs/>
+          <w:sz w:val="20"/>
+          <w:szCs w:val="20"/>
+          <w:lang w:val="pt-BR"/>
+        </w:rPr>
+        <w:t>Raiva</w:t>
+      </w:r>
+    </w:p>
+    <w:p>
+      <w:pPr>
+        <w:jc w:val="both"/>
+        <w:rPr>
+          <w:sz w:val="20"/>
+          <w:szCs w:val="20"/>
+          <w:lang w:val="pt-BR"/>
+        </w:rPr>
+      </w:pPr>
+    </w:p>
+    <w:p>
+      <w:pPr>
+        <w:jc w:val="both"/>
+        <w:rPr>
+          <w:sz w:val="20"/>
+          <w:szCs w:val="20"/>
+          <w:lang w:val="pt-BR"/>
+        </w:rPr>
+      </w:pPr>
+      <w:r>
+        <w:rPr>
+          <w:sz w:val="20"/>
+          <w:szCs w:val="20"/>
+          <w:lang w:val="pt-BR"/>
+        </w:rPr>
+        <w:t xml:space="preserve">Esta fase aborda o segundo estágio de </w:t>
+      </w:r>
+      <w:proofErr w:type="spellStart"/>
+      <w:r>
+        <w:rPr>
+          <w:sz w:val="20"/>
+          <w:szCs w:val="20"/>
+          <w:lang w:val="pt-BR"/>
+        </w:rPr>
+        <w:t>Kübler</w:t>
+      </w:r>
+      <w:proofErr w:type="spellEnd"/>
+      <w:r>
+        <w:rPr>
+          <w:sz w:val="20"/>
+          <w:szCs w:val="20"/>
+          <w:lang w:val="pt-BR"/>
+        </w:rPr>
+        <w:t xml:space="preserve">-Ross. O jogador vê-se no objetivo de derrotar um número específico de inimigos (curiosamente semelhantes ao próprio personagem) para avançar ao próximo </w:t>
+      </w:r>
+      <w:r>
+        <w:rPr>
+          <w:sz w:val="20"/>
+          <w:szCs w:val="20"/>
+          <w:lang w:val="pt-BR"/>
+        </w:rPr>
+        <w:t>estágio</w:t>
+      </w:r>
+      <w:r>
+        <w:rPr>
+          <w:sz w:val="20"/>
+          <w:szCs w:val="20"/>
+          <w:lang w:val="pt-BR"/>
+        </w:rPr>
+        <w:t>.</w:t>
+      </w:r>
+    </w:p>
+    <w:p>
+      <w:pPr>
+        <w:jc w:val="both"/>
+        <w:rPr>
+          <w:sz w:val="20"/>
+          <w:szCs w:val="20"/>
+          <w:lang w:val="pt-BR"/>
+        </w:rPr>
+      </w:pPr>
+    </w:p>
+    <w:p>
+      <w:pPr>
+        <w:ind w:firstLine="284"/>
+        <w:jc w:val="both"/>
+        <w:rPr>
+          <w:sz w:val="20"/>
+          <w:szCs w:val="20"/>
+          <w:lang w:val="pt-BR"/>
+        </w:rPr>
+      </w:pPr>
+      <w:r>
+        <w:rPr>
+          <w:sz w:val="20"/>
+          <w:szCs w:val="20"/>
+          <w:lang w:val="pt-BR"/>
+        </w:rPr>
+        <w:t>Alguns desses inimigos deixarão moedas ao serem derrotados. Essas moedas serão usadas no estágio seguinte.</w:t>
+      </w:r>
+    </w:p>
+    <w:p>
+      <w:pPr>
+        <w:jc w:val="both"/>
+        <w:rPr>
+          <w:sz w:val="20"/>
+          <w:szCs w:val="20"/>
+          <w:lang w:val="pt-BR"/>
+        </w:rPr>
+      </w:pPr>
+    </w:p>
+    <w:p>
+      <w:pPr>
+        <w:jc w:val="both"/>
+        <w:rPr>
+          <w:rFonts w:ascii="Arial" w:hAnsi="Arial" w:cs="Arial"/>
+          <w:b/>
+          <w:bCs/>
+          <w:sz w:val="20"/>
+          <w:szCs w:val="20"/>
+          <w:lang w:val="pt-BR"/>
+        </w:rPr>
+      </w:pPr>
+      <w:bookmarkStart w:id="20" w:name="OLE_LINK10"/>
+      <w:bookmarkStart w:id="21" w:name="OLE_LINK11"/>
+      <w:r>
+        <w:rPr>
+          <w:rFonts w:ascii="Arial" w:hAnsi="Arial" w:cs="Arial"/>
+          <w:b/>
+          <w:bCs/>
+          <w:sz w:val="20"/>
+          <w:szCs w:val="20"/>
+          <w:lang w:val="pt-BR"/>
+        </w:rPr>
+        <w:t>5</w:t>
+      </w:r>
+      <w:r>
+        <w:rPr>
+          <w:rFonts w:ascii="Arial" w:hAnsi="Arial" w:cs="Arial"/>
+          <w:b/>
+          <w:bCs/>
+          <w:sz w:val="20"/>
+          <w:szCs w:val="20"/>
+          <w:lang w:val="pt-BR"/>
+        </w:rPr>
+        <w:t>.3</w:t>
+      </w:r>
+      <w:r>
+        <w:rPr>
+          <w:rFonts w:ascii="Arial" w:hAnsi="Arial" w:cs="Arial"/>
+          <w:b/>
+          <w:bCs/>
+          <w:sz w:val="20"/>
+          <w:szCs w:val="20"/>
+          <w:lang w:val="pt-BR"/>
+        </w:rPr>
+        <w:t xml:space="preserve"> </w:t>
+      </w:r>
+      <w:bookmarkEnd w:id="20"/>
+      <w:bookmarkEnd w:id="21"/>
+      <w:r>
+        <w:rPr>
+          <w:rFonts w:ascii="Arial" w:hAnsi="Arial" w:cs="Arial"/>
+          <w:b/>
+          <w:bCs/>
+          <w:sz w:val="20"/>
+          <w:szCs w:val="20"/>
+          <w:lang w:val="pt-BR"/>
+        </w:rPr>
+        <w:t>Negociação</w:t>
+      </w:r>
+    </w:p>
+    <w:p>
+      <w:pPr>
+        <w:jc w:val="both"/>
+        <w:rPr>
+          <w:sz w:val="20"/>
+          <w:szCs w:val="20"/>
+          <w:lang w:val="pt-BR"/>
+        </w:rPr>
+      </w:pPr>
+    </w:p>
+    <w:p>
+      <w:pPr>
+        <w:jc w:val="both"/>
+        <w:rPr>
+          <w:sz w:val="20"/>
+          <w:szCs w:val="20"/>
+          <w:lang w:val="pt-BR"/>
+        </w:rPr>
+      </w:pPr>
+      <w:r>
+        <w:rPr>
+          <w:sz w:val="20"/>
+          <w:szCs w:val="20"/>
+          <w:lang w:val="pt-BR"/>
+        </w:rPr>
+        <w:t xml:space="preserve">A terceira fase tange </w:t>
+      </w:r>
+      <w:r>
+        <w:rPr>
+          <w:sz w:val="20"/>
+          <w:szCs w:val="20"/>
+          <w:lang w:val="pt-BR"/>
+        </w:rPr>
+        <w:t>o</w:t>
+      </w:r>
+      <w:r>
+        <w:rPr>
+          <w:sz w:val="20"/>
+          <w:szCs w:val="20"/>
+          <w:lang w:val="pt-BR"/>
+        </w:rPr>
+        <w:t xml:space="preserve"> conceito de negociação: Há moedas espalhadas ao longo da fase. </w:t>
+      </w:r>
+      <w:r>
+        <w:rPr>
+          <w:sz w:val="20"/>
+          <w:szCs w:val="20"/>
+          <w:lang w:val="pt-BR"/>
+        </w:rPr>
+        <w:t>Haverá um desafio ao fim da fase que, ao entrar em contato com o personagem, fará com que as moedas coletadas caiam dele. O desafio só será derrotado quando o jogador estiver sem moeda alguma.</w:t>
+      </w:r>
+    </w:p>
+    <w:p>
+      <w:pPr>
+        <w:jc w:val="both"/>
+        <w:rPr>
+          <w:sz w:val="20"/>
+          <w:szCs w:val="20"/>
+          <w:lang w:val="pt-BR"/>
+        </w:rPr>
+      </w:pPr>
+    </w:p>
+    <w:p>
+      <w:pPr>
+        <w:jc w:val="both"/>
+        <w:rPr>
+          <w:rFonts w:ascii="Arial" w:hAnsi="Arial" w:cs="Arial"/>
+          <w:b/>
+          <w:bCs/>
+          <w:sz w:val="20"/>
+          <w:szCs w:val="20"/>
+          <w:lang w:val="pt-BR"/>
+        </w:rPr>
+      </w:pPr>
+      <w:r>
+        <w:rPr>
+          <w:rFonts w:ascii="Arial" w:hAnsi="Arial" w:cs="Arial"/>
+          <w:b/>
+          <w:bCs/>
+          <w:sz w:val="20"/>
+          <w:szCs w:val="20"/>
+          <w:lang w:val="pt-BR"/>
+        </w:rPr>
+        <w:t>5.</w:t>
+      </w:r>
+      <w:r>
+        <w:rPr>
+          <w:rFonts w:ascii="Arial" w:hAnsi="Arial" w:cs="Arial"/>
+          <w:b/>
+          <w:bCs/>
+          <w:sz w:val="20"/>
+          <w:szCs w:val="20"/>
+          <w:lang w:val="pt-BR"/>
         </w:rPr>
         <w:t>4</w:t>
       </w:r>
@@ -1536,6 +2348,335 @@
           <w:rFonts w:ascii="Arial" w:hAnsi="Arial" w:cs="Arial"/>
           <w:b/>
           <w:bCs/>
+          <w:sz w:val="20"/>
+          <w:szCs w:val="20"/>
+          <w:lang w:val="pt-BR"/>
+        </w:rPr>
+        <w:t xml:space="preserve"> </w:t>
+      </w:r>
+      <w:r>
+        <w:rPr>
+          <w:rFonts w:ascii="Arial" w:hAnsi="Arial" w:cs="Arial"/>
+          <w:b/>
+          <w:bCs/>
+          <w:sz w:val="20"/>
+          <w:szCs w:val="20"/>
+          <w:lang w:val="pt-BR"/>
+        </w:rPr>
+        <w:t>Depressão</w:t>
+      </w:r>
+    </w:p>
+    <w:p>
+      <w:pPr>
+        <w:jc w:val="both"/>
+        <w:rPr>
+          <w:sz w:val="20"/>
+          <w:szCs w:val="20"/>
+          <w:lang w:val="pt-BR"/>
+        </w:rPr>
+      </w:pPr>
+    </w:p>
+    <w:p>
+      <w:pPr>
+        <w:jc w:val="both"/>
+        <w:rPr>
+          <w:sz w:val="20"/>
+          <w:szCs w:val="20"/>
+          <w:lang w:val="pt-BR"/>
+        </w:rPr>
+      </w:pPr>
+      <w:r>
+        <w:rPr>
+          <w:sz w:val="20"/>
+          <w:szCs w:val="20"/>
+          <w:lang w:val="pt-BR"/>
+        </w:rPr>
+        <w:t>Esta fase consistirá-, largamente, de uma queda livre com obstáculos. O jogador começa numa plataforma e tem, como único caminho, um buraco em que deve cair.</w:t>
+      </w:r>
+    </w:p>
+    <w:p>
+      <w:pPr>
+        <w:jc w:val="both"/>
+        <w:rPr>
+          <w:sz w:val="20"/>
+          <w:szCs w:val="20"/>
+          <w:lang w:val="pt-BR"/>
+        </w:rPr>
+      </w:pPr>
+    </w:p>
+    <w:p>
+      <w:pPr>
+        <w:ind w:firstLine="284"/>
+        <w:jc w:val="both"/>
+        <w:rPr>
+          <w:sz w:val="20"/>
+          <w:szCs w:val="20"/>
+          <w:lang w:val="pt-BR"/>
+        </w:rPr>
+      </w:pPr>
+      <w:r>
+        <w:rPr>
+          <w:sz w:val="20"/>
+          <w:szCs w:val="20"/>
+          <w:lang w:val="pt-BR"/>
+        </w:rPr>
+        <w:lastRenderedPageBreak/>
+        <w:t>O conteúdo desta queda se repetirá por dez vezes</w:t>
+      </w:r>
+      <w:r>
+        <w:rPr>
+          <w:sz w:val="20"/>
+          <w:szCs w:val="20"/>
+          <w:lang w:val="pt-BR"/>
+        </w:rPr>
+        <w:t>,</w:t>
+      </w:r>
+      <w:r>
+        <w:rPr>
+          <w:sz w:val="20"/>
+          <w:szCs w:val="20"/>
+          <w:lang w:val="pt-BR"/>
+        </w:rPr>
+        <w:t xml:space="preserve"> como em um loop</w:t>
+      </w:r>
+      <w:r>
+        <w:rPr>
+          <w:sz w:val="20"/>
+          <w:szCs w:val="20"/>
+          <w:lang w:val="pt-BR"/>
+        </w:rPr>
+        <w:t xml:space="preserve">. Mesmo que o jogador seja derrotado em algum momento, o contador não voltará </w:t>
+      </w:r>
+      <w:proofErr w:type="gramStart"/>
+      <w:r>
+        <w:rPr>
+          <w:sz w:val="20"/>
+          <w:szCs w:val="20"/>
+          <w:lang w:val="pt-BR"/>
+        </w:rPr>
+        <w:t>a</w:t>
+      </w:r>
+      <w:proofErr w:type="gramEnd"/>
+      <w:r>
+        <w:rPr>
+          <w:sz w:val="20"/>
+          <w:szCs w:val="20"/>
+          <w:lang w:val="pt-BR"/>
+        </w:rPr>
+        <w:t xml:space="preserve"> zero.</w:t>
+      </w:r>
+    </w:p>
+    <w:p>
+      <w:pPr>
+        <w:jc w:val="both"/>
+        <w:rPr>
+          <w:sz w:val="20"/>
+          <w:szCs w:val="20"/>
+          <w:lang w:val="pt-BR"/>
+        </w:rPr>
+      </w:pPr>
+    </w:p>
+    <w:p>
+      <w:pPr>
+        <w:ind w:firstLine="284"/>
+        <w:jc w:val="both"/>
+        <w:rPr>
+          <w:sz w:val="20"/>
+          <w:szCs w:val="20"/>
+          <w:lang w:val="pt-BR"/>
+        </w:rPr>
+      </w:pPr>
+      <w:r>
+        <w:rPr>
+          <w:sz w:val="20"/>
+          <w:szCs w:val="20"/>
+          <w:lang w:val="pt-BR"/>
+        </w:rPr>
+        <w:t>Ao completar a décima vez, o portal para o próximo estágio encontrar-se-á na plataforma em que ele cairá.</w:t>
+      </w:r>
+    </w:p>
+    <w:p>
+      <w:pPr>
+        <w:jc w:val="both"/>
+        <w:rPr>
+          <w:sz w:val="20"/>
+          <w:szCs w:val="20"/>
+          <w:lang w:val="pt-BR"/>
+        </w:rPr>
+      </w:pPr>
+    </w:p>
+    <w:p>
+      <w:pPr>
+        <w:jc w:val="both"/>
+        <w:rPr>
+          <w:rFonts w:ascii="Arial" w:hAnsi="Arial" w:cs="Arial"/>
+          <w:b/>
+          <w:bCs/>
+          <w:sz w:val="20"/>
+          <w:szCs w:val="20"/>
+          <w:lang w:val="pt-BR"/>
+        </w:rPr>
+      </w:pPr>
+      <w:bookmarkStart w:id="22" w:name="OLE_LINK27"/>
+      <w:bookmarkStart w:id="23" w:name="OLE_LINK28"/>
+      <w:r>
+        <w:rPr>
+          <w:rFonts w:ascii="Arial" w:hAnsi="Arial" w:cs="Arial"/>
+          <w:b/>
+          <w:bCs/>
+          <w:sz w:val="20"/>
+          <w:szCs w:val="20"/>
+          <w:lang w:val="pt-BR"/>
+        </w:rPr>
+        <w:t>5</w:t>
+      </w:r>
+      <w:r>
+        <w:rPr>
+          <w:rFonts w:ascii="Arial" w:hAnsi="Arial" w:cs="Arial"/>
+          <w:b/>
+          <w:bCs/>
+          <w:sz w:val="20"/>
+          <w:szCs w:val="20"/>
+          <w:lang w:val="pt-BR"/>
+        </w:rPr>
+        <w:t>.5</w:t>
+      </w:r>
+      <w:r>
+        <w:rPr>
+          <w:rFonts w:ascii="Arial" w:hAnsi="Arial" w:cs="Arial"/>
+          <w:b/>
+          <w:bCs/>
+          <w:sz w:val="20"/>
+          <w:szCs w:val="20"/>
+          <w:lang w:val="pt-BR"/>
+        </w:rPr>
+        <w:t xml:space="preserve"> </w:t>
+      </w:r>
+      <w:r>
+        <w:rPr>
+          <w:rFonts w:ascii="Arial" w:hAnsi="Arial" w:cs="Arial"/>
+          <w:b/>
+          <w:bCs/>
+          <w:sz w:val="20"/>
+          <w:szCs w:val="20"/>
+          <w:lang w:val="pt-BR"/>
+        </w:rPr>
+        <w:t>Aceitação</w:t>
+      </w:r>
+    </w:p>
+    <w:bookmarkEnd w:id="22"/>
+    <w:bookmarkEnd w:id="23"/>
+    <w:p>
+      <w:pPr>
+        <w:jc w:val="both"/>
+        <w:rPr>
+          <w:sz w:val="20"/>
+          <w:szCs w:val="20"/>
+          <w:lang w:val="pt-BR"/>
+        </w:rPr>
+      </w:pPr>
+    </w:p>
+    <w:p>
+      <w:pPr>
+        <w:jc w:val="both"/>
+        <w:rPr>
+          <w:sz w:val="20"/>
+          <w:szCs w:val="20"/>
+          <w:lang w:val="pt-BR"/>
+        </w:rPr>
+      </w:pPr>
+      <w:r>
+        <w:rPr>
+          <w:sz w:val="20"/>
+          <w:szCs w:val="20"/>
+          <w:lang w:val="pt-BR"/>
+        </w:rPr>
+        <w:t xml:space="preserve">A última fase do jogo. Vários inimigos estão espalhados ao longo do cenário, todos iguais ao protagonista (salvo pela cor). É necessário derrotar todos eles e um desafio – que só será derrotado </w:t>
+      </w:r>
+      <w:r>
+        <w:rPr>
+          <w:sz w:val="20"/>
+          <w:szCs w:val="20"/>
+          <w:lang w:val="pt-BR"/>
+        </w:rPr>
+        <w:t>após a</w:t>
+      </w:r>
+      <w:proofErr w:type="gramStart"/>
+      <w:r>
+        <w:rPr>
+          <w:sz w:val="20"/>
+          <w:szCs w:val="20"/>
+          <w:lang w:val="pt-BR"/>
+        </w:rPr>
+        <w:t xml:space="preserve"> </w:t>
+      </w:r>
+      <w:r>
+        <w:rPr>
+          <w:sz w:val="20"/>
+          <w:szCs w:val="20"/>
+          <w:lang w:val="pt-BR"/>
+        </w:rPr>
+        <w:t xml:space="preserve"> </w:t>
+      </w:r>
+      <w:proofErr w:type="gramEnd"/>
+      <w:r>
+        <w:rPr>
+          <w:sz w:val="20"/>
+          <w:szCs w:val="20"/>
+          <w:lang w:val="pt-BR"/>
+        </w:rPr>
+        <w:t>desistência do jogador – e então acei</w:t>
+      </w:r>
+      <w:bookmarkStart w:id="24" w:name="OLE_LINK31"/>
+      <w:bookmarkStart w:id="25" w:name="OLE_LINK32"/>
+      <w:r>
+        <w:rPr>
+          <w:sz w:val="20"/>
+          <w:szCs w:val="20"/>
+          <w:lang w:val="pt-BR"/>
+        </w:rPr>
+        <w:t>tar o desfecho da história saltando em um precipício.</w:t>
+      </w:r>
+      <w:bookmarkEnd w:id="15"/>
+      <w:bookmarkEnd w:id="16"/>
+      <w:bookmarkEnd w:id="24"/>
+      <w:bookmarkEnd w:id="25"/>
+    </w:p>
+    <w:p>
+      <w:pPr>
+        <w:jc w:val="both"/>
+        <w:rPr>
+          <w:sz w:val="20"/>
+          <w:szCs w:val="20"/>
+          <w:lang w:val="pt-BR"/>
+        </w:rPr>
+      </w:pPr>
+    </w:p>
+    <w:p>
+      <w:pPr>
+        <w:jc w:val="both"/>
+        <w:rPr>
+          <w:rFonts w:ascii="Arial" w:hAnsi="Arial" w:cs="Arial"/>
+          <w:b/>
+          <w:bCs/>
+          <w:lang w:val="pt-BR"/>
+        </w:rPr>
+      </w:pPr>
+      <w:r>
+        <w:rPr>
+          <w:rFonts w:ascii="Arial" w:hAnsi="Arial" w:cs="Arial"/>
+          <w:b/>
+          <w:bCs/>
+          <w:lang w:val="pt-BR"/>
+        </w:rPr>
+        <w:t>6</w:t>
+      </w:r>
+      <w:r>
+        <w:rPr>
+          <w:rFonts w:ascii="Arial" w:hAnsi="Arial" w:cs="Arial"/>
+          <w:b/>
+          <w:bCs/>
+          <w:lang w:val="pt-BR"/>
         </w:rPr>
         <w:t xml:space="preserve">. </w:t>
       </w:r>
@@ -1544,104 +2685,245 @@
           <w:rFonts w:ascii="Arial" w:hAnsi="Arial" w:cs="Arial"/>
           <w:b/>
           <w:bCs/>
+          <w:lang w:val="pt-BR"/>
+        </w:rPr>
+        <w:t>Interface</w:t>
+      </w:r>
+    </w:p>
+    <w:p>
+      <w:pPr>
+        <w:jc w:val="both"/>
+        <w:rPr>
+          <w:sz w:val="20"/>
+          <w:szCs w:val="20"/>
+          <w:lang w:val="pt-BR"/>
+        </w:rPr>
+      </w:pPr>
+    </w:p>
+    <w:p>
+      <w:pPr>
+        <w:jc w:val="both"/>
+        <w:rPr>
+          <w:sz w:val="20"/>
+          <w:szCs w:val="20"/>
+          <w:lang w:val="pt-BR"/>
+        </w:rPr>
+      </w:pPr>
+      <w:r>
+        <w:rPr>
+          <w:sz w:val="20"/>
+          <w:szCs w:val="20"/>
+          <w:lang w:val="pt-BR"/>
+        </w:rPr>
+        <w:t>O jogo possuirá, além das fases em si, apenas a tela de título, com o botão de Iniciar e possivelmente salvar e carregar estado.</w:t>
+      </w:r>
+      <w:r>
+        <w:rPr>
+          <w:sz w:val="20"/>
+          <w:szCs w:val="20"/>
+          <w:lang w:val="pt-BR"/>
+        </w:rPr>
+        <w:t xml:space="preserve"> Em termos de UI, ele adotará a mesma estética minimalista e flat que caracteriza os gráficos do jogo.</w:t>
+      </w:r>
+    </w:p>
+    <w:p>
+      <w:pPr>
+        <w:jc w:val="both"/>
+        <w:rPr>
+          <w:sz w:val="20"/>
+          <w:szCs w:val="20"/>
+          <w:lang w:val="pt-BR"/>
+        </w:rPr>
+      </w:pPr>
+    </w:p>
+    <w:p>
+      <w:pPr>
+        <w:jc w:val="both"/>
+        <w:rPr>
+          <w:sz w:val="20"/>
+          <w:szCs w:val="20"/>
+          <w:lang w:val="pt-BR"/>
+        </w:rPr>
+      </w:pPr>
+      <w:r>
+        <w:rPr>
+          <w:sz w:val="20"/>
+          <w:szCs w:val="20"/>
+          <w:lang w:val="pt-BR"/>
+        </w:rPr>
+        <w:tab/>
+        <w:t>A animação de entrada em uma fase será apenas um fade in, enquanto a de saída será a luz do portal expandindo-se e um fade out branco. Eventualmente haverá um contador (de moedas, de inimigos) no canto superior esquerdo da tela.</w:t>
+      </w:r>
+    </w:p>
+    <w:p>
+      <w:pPr>
+        <w:jc w:val="both"/>
+        <w:rPr>
+          <w:sz w:val="20"/>
+          <w:szCs w:val="20"/>
+          <w:lang w:val="pt-BR"/>
+        </w:rPr>
+      </w:pPr>
+    </w:p>
+    <w:p>
+      <w:pPr>
+        <w:ind w:firstLine="284"/>
+        <w:jc w:val="both"/>
+        <w:rPr>
+          <w:sz w:val="20"/>
+          <w:szCs w:val="20"/>
+          <w:lang w:val="pt-BR"/>
+        </w:rPr>
+      </w:pPr>
+      <w:r>
+        <w:rPr>
+          <w:sz w:val="20"/>
+          <w:szCs w:val="20"/>
+          <w:lang w:val="pt-BR"/>
+        </w:rPr>
+        <w:t>O personagem e os inimigos, como não morrem (no sentido semântico da palavra), terão apenas uma animação de pulverização para simbolizar a “morte”.</w:t>
+      </w:r>
+    </w:p>
+    <w:p>
+      <w:pPr>
+        <w:jc w:val="both"/>
+        <w:rPr>
+          <w:rFonts w:ascii="Arial" w:hAnsi="Arial" w:cs="Arial"/>
+          <w:b/>
+          <w:bCs/>
+          <w:lang w:val="pt-BR"/>
+        </w:rPr>
+      </w:pPr>
+    </w:p>
+    <w:p>
+      <w:pPr>
+        <w:jc w:val="both"/>
+        <w:rPr>
+          <w:rFonts w:ascii="Arial" w:hAnsi="Arial" w:cs="Arial"/>
+          <w:b/>
+          <w:bCs/>
+          <w:lang w:val="pt-BR"/>
+        </w:rPr>
+      </w:pPr>
+      <w:bookmarkStart w:id="26" w:name="OLE_LINK17"/>
+      <w:bookmarkStart w:id="27" w:name="OLE_LINK18"/>
+      <w:bookmarkStart w:id="28" w:name="OLE_LINK21"/>
+      <w:bookmarkStart w:id="29" w:name="OLE_LINK22"/>
+      <w:r>
+        <w:rPr>
+          <w:rFonts w:ascii="Arial" w:hAnsi="Arial" w:cs="Arial"/>
+          <w:b/>
+          <w:bCs/>
+          <w:lang w:val="pt-BR"/>
+        </w:rPr>
+        <w:t>4</w:t>
+      </w:r>
+      <w:r>
+        <w:rPr>
+          <w:rFonts w:ascii="Arial" w:hAnsi="Arial" w:cs="Arial"/>
+          <w:b/>
+          <w:bCs/>
+          <w:lang w:val="pt-BR"/>
+        </w:rPr>
+        <w:t xml:space="preserve">. </w:t>
+      </w:r>
+      <w:proofErr w:type="spellStart"/>
+      <w:r>
+        <w:rPr>
+          <w:rFonts w:ascii="Arial" w:hAnsi="Arial" w:cs="Arial"/>
+          <w:b/>
+          <w:bCs/>
+          <w:lang w:val="pt-BR"/>
         </w:rPr>
         <w:t>Conclusion</w:t>
       </w:r>
-    </w:p>
+      <w:proofErr w:type="spellEnd"/>
+    </w:p>
+    <w:bookmarkEnd w:id="7"/>
     <w:bookmarkEnd w:id="8"/>
-    <w:bookmarkEnd w:id="9"/>
-    <w:p>
-      <w:pPr>
-        <w:jc w:val="both"/>
-        <w:rPr>
-          <w:sz w:val="20"/>
-          <w:szCs w:val="20"/>
-        </w:rPr>
-      </w:pPr>
-    </w:p>
-    <w:p>
-      <w:pPr>
-        <w:jc w:val="both"/>
-        <w:rPr>
-          <w:sz w:val="20"/>
-          <w:szCs w:val="20"/>
-        </w:rPr>
-      </w:pPr>
-      <w:r>
-        <w:rPr>
-          <w:sz w:val="20"/>
-          <w:szCs w:val="20"/>
-        </w:rPr>
-        <w:t xml:space="preserve">The final sections of your work are: acknowledgements </w:t>
-      </w:r>
-      <w:bookmarkEnd w:id="10"/>
-      <w:bookmarkEnd w:id="11"/>
-      <w:r>
-        <w:rPr>
-          <w:sz w:val="20"/>
-          <w:szCs w:val="20"/>
-        </w:rPr>
-        <w:t>and references. These final sections are not numbered.</w:t>
-      </w:r>
-    </w:p>
-    <w:p>
-      <w:pPr>
-        <w:jc w:val="both"/>
-        <w:rPr>
-          <w:sz w:val="20"/>
-          <w:szCs w:val="20"/>
-        </w:rPr>
-      </w:pPr>
-    </w:p>
-    <w:p>
-      <w:pPr>
-        <w:jc w:val="both"/>
-        <w:rPr>
-          <w:rFonts w:ascii="Arial" w:hAnsi="Arial" w:cs="Arial"/>
-          <w:b/>
-          <w:bCs/>
-        </w:rPr>
-      </w:pPr>
-      <w:r>
-        <w:rPr>
-          <w:rFonts w:ascii="Arial" w:hAnsi="Arial" w:cs="Arial"/>
-          <w:b/>
-          <w:bCs/>
-        </w:rPr>
-        <w:t>Acknowledgements</w:t>
-      </w:r>
-    </w:p>
-    <w:p>
-      <w:pPr>
-        <w:jc w:val="both"/>
-        <w:rPr>
-          <w:sz w:val="20"/>
-          <w:szCs w:val="20"/>
-        </w:rPr>
-      </w:pPr>
-    </w:p>
-    <w:p>
-      <w:pPr>
-        <w:jc w:val="both"/>
-        <w:rPr>
-          <w:sz w:val="20"/>
-          <w:szCs w:val="20"/>
-        </w:rPr>
-      </w:pPr>
-      <w:r>
-        <w:rPr>
-          <w:sz w:val="20"/>
-          <w:szCs w:val="20"/>
-        </w:rPr>
-        <w:t>The authors would like to thank …</w:t>
-      </w:r>
-    </w:p>
-    <w:p>
-      <w:pPr>
-        <w:jc w:val="both"/>
-        <w:rPr>
-          <w:sz w:val="20"/>
-          <w:szCs w:val="20"/>
+    <w:bookmarkEnd w:id="28"/>
+    <w:bookmarkEnd w:id="29"/>
+    <w:p>
+      <w:pPr>
+        <w:jc w:val="both"/>
+        <w:rPr>
+          <w:sz w:val="20"/>
+          <w:szCs w:val="20"/>
+          <w:lang w:val="pt-BR"/>
+        </w:rPr>
+      </w:pPr>
+    </w:p>
+    <w:bookmarkEnd w:id="26"/>
+    <w:bookmarkEnd w:id="27"/>
+    <w:p>
+      <w:pPr>
+        <w:jc w:val="both"/>
+        <w:rPr>
+          <w:sz w:val="20"/>
+          <w:szCs w:val="20"/>
+          <w:lang w:val="pt-BR"/>
+        </w:rPr>
+      </w:pPr>
+      <w:r>
+        <w:rPr>
+          <w:sz w:val="20"/>
+          <w:szCs w:val="20"/>
+          <w:lang w:val="pt-BR"/>
+        </w:rPr>
+        <w:t xml:space="preserve">Este projeto foi </w:t>
+      </w:r>
+      <w:r>
+        <w:rPr>
+          <w:sz w:val="20"/>
+          <w:szCs w:val="20"/>
+          <w:lang w:val="pt-BR"/>
+        </w:rPr>
+        <w:t>imprescindível para o</w:t>
+      </w:r>
+      <w:r>
+        <w:rPr>
+          <w:sz w:val="20"/>
+          <w:szCs w:val="20"/>
+          <w:lang w:val="pt-BR"/>
+        </w:rPr>
+        <w:t xml:space="preserve"> aprendizado dos autores acerca do processo de criação de um jogo, além de possibilitar o exercício da criatividade e do trabalho em equipe.</w:t>
+      </w:r>
+    </w:p>
+    <w:p>
+      <w:pPr>
+        <w:jc w:val="both"/>
+        <w:rPr>
+          <w:sz w:val="20"/>
+          <w:szCs w:val="20"/>
+          <w:lang w:val="pt-BR"/>
+        </w:rPr>
+      </w:pPr>
+    </w:p>
+    <w:p>
+      <w:pPr>
+        <w:jc w:val="both"/>
+        <w:rPr>
+          <w:sz w:val="20"/>
+          <w:szCs w:val="20"/>
+          <w:lang w:val="pt-BR"/>
+        </w:rPr>
+      </w:pPr>
+      <w:r>
+        <w:rPr>
+          <w:sz w:val="20"/>
+          <w:szCs w:val="20"/>
+          <w:lang w:val="pt-BR"/>
+        </w:rPr>
+        <w:t>The Box será, possivelmente, estendido com novas fases e levado adiante no futuro, com possibilidades de portá-lo para outras plataformas.</w:t>
+      </w:r>
+    </w:p>
+    <w:p>
+      <w:pPr>
+        <w:jc w:val="both"/>
+        <w:rPr>
+          <w:sz w:val="20"/>
+          <w:szCs w:val="20"/>
+          <w:lang w:val="pt-BR"/>
         </w:rPr>
       </w:pPr>
     </w:p>
@@ -1665,60 +2947,94 @@
     </w:p>
     <w:p>
       <w:pPr>
-        <w:jc w:val="both"/>
-        <w:rPr>
-          <w:sz w:val="20"/>
-          <w:szCs w:val="20"/>
-        </w:rPr>
-      </w:pPr>
-    </w:p>
-    <w:p>
-      <w:pPr>
         <w:ind w:left="284" w:hanging="284"/>
         <w:jc w:val="both"/>
-        <w:rPr>
-          <w:sz w:val="18"/>
-          <w:szCs w:val="18"/>
-        </w:rPr>
-      </w:pPr>
-      <w:r>
         <w:rPr>
           <w:smallCaps/>
           <w:sz w:val="18"/>
           <w:szCs w:val="18"/>
         </w:rPr>
-        <w:t>Woodcock</w:t>
-      </w:r>
+      </w:pPr>
+    </w:p>
+    <w:p>
+      <w:pPr>
+        <w:ind w:left="284" w:hanging="284"/>
+        <w:jc w:val="both"/>
+        <w:rPr>
+          <w:sz w:val="18"/>
+          <w:szCs w:val="18"/>
+        </w:rPr>
+      </w:pPr>
+      <w:proofErr w:type="spellStart"/>
+      <w:proofErr w:type="gramStart"/>
       <w:r>
         <w:rPr>
           <w:smallCaps/>
           <w:sz w:val="18"/>
           <w:szCs w:val="18"/>
         </w:rPr>
-        <w:t xml:space="preserve">, </w:t>
-      </w:r>
+        <w:t>Kübler</w:t>
+      </w:r>
+      <w:proofErr w:type="spellEnd"/>
       <w:r>
         <w:rPr>
           <w:smallCaps/>
           <w:sz w:val="18"/>
           <w:szCs w:val="18"/>
         </w:rPr>
-        <w:t>S</w:t>
-      </w:r>
-      <w:r>
-        <w:rPr>
-          <w:smallCaps/>
+        <w:t>-Ross, E.</w:t>
+      </w:r>
+      <w:r>
+        <w:rPr>
           <w:sz w:val="18"/>
           <w:szCs w:val="18"/>
         </w:rPr>
-        <w:t>.</w:t>
+        <w:t xml:space="preserve"> </w:t>
       </w:r>
       <w:r>
         <w:rPr>
           <w:sz w:val="18"/>
           <w:szCs w:val="18"/>
         </w:rPr>
-        <w:t xml:space="preserve">, 2001. Game AI: the state of the art industry 2000-2001. </w:t>
+        <w:t>1969</w:t>
+      </w:r>
+      <w:r>
+        <w:rPr>
+          <w:sz w:val="18"/>
+          <w:szCs w:val="18"/>
+        </w:rPr>
+        <w:t>.</w:t>
+      </w:r>
+      <w:proofErr w:type="gramEnd"/>
+      <w:r>
+        <w:rPr>
+          <w:sz w:val="18"/>
+          <w:szCs w:val="18"/>
+        </w:rPr>
+        <w:t xml:space="preserve"> </w:t>
+      </w:r>
+      <w:proofErr w:type="gramStart"/>
+      <w:r>
+        <w:rPr>
+          <w:sz w:val="18"/>
+          <w:szCs w:val="18"/>
+        </w:rPr>
+        <w:t>On Death and Dying</w:t>
+      </w:r>
+      <w:r>
+        <w:rPr>
+          <w:sz w:val="18"/>
+          <w:szCs w:val="18"/>
+        </w:rPr>
+        <w:t>.</w:t>
+      </w:r>
+      <w:proofErr w:type="gramEnd"/>
+      <w:r>
+        <w:rPr>
+          <w:sz w:val="18"/>
+          <w:szCs w:val="18"/>
+        </w:rPr>
+        <w:t xml:space="preserve"> </w:t>
       </w:r>
       <w:r>
         <w:rPr>
@@ -1727,15 +3043,18 @@
           <w:sz w:val="18"/>
           <w:szCs w:val="18"/>
         </w:rPr>
-        <w:t>Game Developer</w:t>
-      </w:r>
-      <w:r>
+        <w:t>Routledge</w:t>
+      </w:r>
+    </w:p>
+    <w:p>
+      <w:pPr>
+        <w:ind w:left="284" w:hanging="284"/>
+        <w:jc w:val="both"/>
         <w:rPr>
           <w:sz w:val="18"/>
           <w:szCs w:val="18"/>
         </w:rPr>
-        <w:t>, 8 (8), 36-44.</w:t>
-      </w:r>
+      </w:pPr>
     </w:p>
     <w:p>
       <w:pPr>
@@ -1744,33 +3063,41 @@
         <w:rPr>
           <w:sz w:val="18"/>
           <w:szCs w:val="18"/>
-        </w:rPr>
-      </w:pPr>
-    </w:p>
-    <w:p>
-      <w:pPr>
-        <w:ind w:left="284" w:hanging="284"/>
-        <w:jc w:val="both"/>
-        <w:rPr>
-          <w:sz w:val="18"/>
-          <w:szCs w:val="18"/>
-        </w:rPr>
-      </w:pPr>
+          <w:lang w:val="pt-BR"/>
+        </w:rPr>
+      </w:pPr>
+      <w:proofErr w:type="gramStart"/>
       <w:r>
         <w:rPr>
           <w:smallCaps/>
           <w:sz w:val="18"/>
           <w:szCs w:val="18"/>
         </w:rPr>
-        <w:t>Holland, M.</w:t>
+        <w:t>Google</w:t>
       </w:r>
       <w:r>
         <w:rPr>
           <w:sz w:val="18"/>
           <w:szCs w:val="18"/>
         </w:rPr>
-        <w:t xml:space="preserve">, 2004. </w:t>
-      </w:r>
+        <w:t>, 2014</w:t>
+      </w:r>
+      <w:r>
+        <w:rPr>
+          <w:sz w:val="18"/>
+          <w:szCs w:val="18"/>
+        </w:rPr>
+        <w:t>.</w:t>
+      </w:r>
+      <w:proofErr w:type="gramEnd"/>
+      <w:r>
+        <w:rPr>
+          <w:sz w:val="18"/>
+          <w:szCs w:val="18"/>
+        </w:rPr>
+        <w:t xml:space="preserve"> </w:t>
+      </w:r>
+      <w:proofErr w:type="gramStart"/>
       <w:r>
         <w:rPr>
           <w:i/>
@@ -1778,233 +3105,81 @@
           <w:sz w:val="18"/>
           <w:szCs w:val="18"/>
         </w:rPr>
-        <w:t>Citing r</w:t>
-      </w:r>
-      <w:r>
-        <w:rPr>
-          <w:i/>
-          <w:iCs/>
+        <w:t>Material Design Reference</w:t>
+      </w:r>
+      <w:r>
+        <w:rPr>
           <w:sz w:val="18"/>
           <w:szCs w:val="18"/>
         </w:rPr>
-        <w:t xml:space="preserve">eferences: the </w:t>
-      </w:r>
-      <w:r>
-        <w:rPr>
-          <w:i/>
-          <w:iCs/>
+        <w:t>.</w:t>
+      </w:r>
+      <w:proofErr w:type="gramEnd"/>
+      <w:r>
+        <w:rPr>
           <w:sz w:val="18"/>
           <w:szCs w:val="18"/>
         </w:rPr>
-        <w:t>Harvard</w:t>
-      </w:r>
-      <w:r>
-        <w:rPr>
-          <w:i/>
-          <w:iCs/>
+        <w:t xml:space="preserve"> </w:t>
+      </w:r>
+      <w:r>
+        <w:rPr>
           <w:sz w:val="18"/>
           <w:szCs w:val="18"/>
-        </w:rPr>
-        <w:t xml:space="preserve"> System</w:t>
+          <w:lang w:val="pt-BR"/>
+        </w:rPr>
+        <w:t>Disponível em</w:t>
       </w:r>
       <w:r>
         <w:rPr>
           <w:sz w:val="18"/>
           <w:szCs w:val="18"/>
-        </w:rPr>
-        <w:t xml:space="preserve"> [online] Bournemouth University. Available from: </w:t>
-      </w:r>
+          <w:lang w:val="pt-BR"/>
+        </w:rPr>
+        <w:t xml:space="preserve">: </w:t>
+      </w:r>
+      <w:proofErr w:type="gramStart"/>
       <w:r>
         <w:rPr>
           <w:sz w:val="18"/>
           <w:szCs w:val="18"/>
-        </w:rPr>
-        <w:t>www.bournemouth.ac.uk/library/using/harvard_system.html</w:t>
-      </w:r>
+          <w:lang w:val="pt-BR"/>
+        </w:rPr>
+        <w:t>https</w:t>
+      </w:r>
+      <w:proofErr w:type="gramEnd"/>
       <w:r>
         <w:rPr>
           <w:sz w:val="18"/>
           <w:szCs w:val="18"/>
-        </w:rPr>
-        <w:t xml:space="preserve"> [Accessed 17 June 2006].</w:t>
-      </w:r>
-    </w:p>
-    <w:p>
-      <w:pPr>
-        <w:ind w:left="284" w:hanging="284"/>
-        <w:jc w:val="both"/>
+          <w:lang w:val="pt-BR"/>
+        </w:rPr>
+        <w:t>://design.google.com/</w:t>
+      </w:r>
+      <w:r>
         <w:rPr>
           <w:sz w:val="18"/>
           <w:szCs w:val="18"/>
-        </w:rPr>
-      </w:pPr>
-    </w:p>
-    <w:p>
-      <w:pPr>
-        <w:ind w:left="284" w:hanging="284"/>
-        <w:jc w:val="both"/>
+          <w:lang w:val="pt-BR"/>
+        </w:rPr>
+        <w:t xml:space="preserve"> [</w:t>
+      </w:r>
+      <w:r>
         <w:rPr>
           <w:sz w:val="18"/>
           <w:szCs w:val="18"/>
-        </w:rPr>
-      </w:pPr>
-      <w:r>
-        <w:rPr>
-          <w:smallCaps/>
+          <w:lang w:val="pt-BR"/>
+        </w:rPr>
+        <w:t>Acessado em 2 de abril de 2016</w:t>
+      </w:r>
+      <w:r>
+        <w:rPr>
           <w:sz w:val="18"/>
           <w:szCs w:val="18"/>
-        </w:rPr>
-        <w:t>Kartch, D.</w:t>
-      </w:r>
-      <w:r>
-        <w:rPr>
-          <w:sz w:val="18"/>
-          <w:szCs w:val="18"/>
-        </w:rPr>
-        <w:t xml:space="preserve">, 2000. </w:t>
-      </w:r>
-      <w:r>
-        <w:rPr>
-          <w:i/>
-          <w:iCs/>
-          <w:sz w:val="18"/>
-          <w:szCs w:val="18"/>
-        </w:rPr>
-        <w:t>Efficient rendering and compression for full-parallax computer-generated holographic stereograms</w:t>
-      </w:r>
-      <w:r>
-        <w:rPr>
-          <w:sz w:val="18"/>
-          <w:szCs w:val="18"/>
-        </w:rPr>
-        <w:t>. PhD thesis, Cornell University.</w:t>
-      </w:r>
-    </w:p>
-    <w:p>
-      <w:pPr>
-        <w:ind w:left="284" w:hanging="284"/>
-        <w:jc w:val="both"/>
-        <w:rPr>
-          <w:sz w:val="18"/>
-          <w:szCs w:val="18"/>
-        </w:rPr>
-      </w:pPr>
-    </w:p>
-    <w:p>
-      <w:pPr>
-        <w:ind w:left="284" w:hanging="284"/>
-        <w:jc w:val="both"/>
-        <w:rPr>
-          <w:sz w:val="18"/>
-          <w:szCs w:val="18"/>
-        </w:rPr>
-      </w:pPr>
-      <w:r>
-        <w:rPr>
-          <w:smallCaps/>
-          <w:sz w:val="18"/>
-          <w:szCs w:val="18"/>
-        </w:rPr>
-        <w:t>Parke, F.L. and Waters, K.</w:t>
-      </w:r>
-      <w:r>
-        <w:rPr>
-          <w:sz w:val="18"/>
-          <w:szCs w:val="18"/>
-        </w:rPr>
-        <w:t xml:space="preserve">, 1996. Computer facial animation. </w:t>
-      </w:r>
-      <w:r>
-        <w:rPr>
-          <w:sz w:val="18"/>
-          <w:szCs w:val="18"/>
-        </w:rPr>
-        <w:t>Wellesley</w:t>
-      </w:r>
-      <w:r>
-        <w:rPr>
-          <w:sz w:val="18"/>
-          <w:szCs w:val="18"/>
-        </w:rPr>
-        <w:t>: AK Peters.</w:t>
-      </w:r>
-    </w:p>
-    <w:p>
-      <w:pPr>
-        <w:ind w:left="284" w:hanging="284"/>
-        <w:jc w:val="both"/>
-        <w:rPr>
-          <w:sz w:val="18"/>
-          <w:szCs w:val="18"/>
-        </w:rPr>
-      </w:pPr>
-    </w:p>
-    <w:p>
-      <w:pPr>
-        <w:ind w:left="284" w:hanging="284"/>
-        <w:jc w:val="both"/>
-        <w:rPr>
-          <w:sz w:val="18"/>
-          <w:szCs w:val="18"/>
-        </w:rPr>
-      </w:pPr>
-      <w:r>
-        <w:rPr>
-          <w:smallCaps/>
-          <w:sz w:val="18"/>
-          <w:szCs w:val="18"/>
-        </w:rPr>
-        <w:t>Ducheneaut, N., Yee, N., Nickell, E. and Moore, J.R.</w:t>
-      </w:r>
-      <w:r>
-        <w:rPr>
-          <w:sz w:val="18"/>
-          <w:szCs w:val="18"/>
-        </w:rPr>
-        <w:t xml:space="preserve">, 2006. “Alone together?”: exploring the social dynamics of massively multiplayer online games. </w:t>
-      </w:r>
-      <w:r>
-        <w:rPr>
-          <w:i/>
-          <w:iCs/>
-          <w:sz w:val="18"/>
-          <w:szCs w:val="18"/>
-        </w:rPr>
-        <w:t>In: Proceedings of the SIGCHI conference on Human Factors in computing systems, 22-27 April</w:t>
-      </w:r>
-      <w:r>
-        <w:rPr>
-          <w:i/>
-          <w:iCs/>
-          <w:sz w:val="18"/>
-          <w:szCs w:val="18"/>
-        </w:rPr>
-        <w:t xml:space="preserve"> 2006 Montreal</w:t>
-      </w:r>
-      <w:r>
-        <w:rPr>
-          <w:sz w:val="18"/>
-          <w:szCs w:val="18"/>
-        </w:rPr>
-        <w:t xml:space="preserve">. New York: ACM Press, </w:t>
-      </w:r>
-      <w:r>
-        <w:rPr>
-          <w:sz w:val="18"/>
-          <w:szCs w:val="18"/>
-        </w:rPr>
-        <w:t>407-416.</w:t>
-      </w:r>
-    </w:p>
-    <w:p>
-      <w:pPr>
-        <w:ind w:left="284" w:hanging="284"/>
-        <w:jc w:val="both"/>
-        <w:rPr>
-          <w:sz w:val="18"/>
-          <w:szCs w:val="18"/>
-        </w:rPr>
-      </w:pPr>
+          <w:lang w:val="pt-BR"/>
+        </w:rPr>
+        <w:t>].</w:t>
+      </w:r>
     </w:p>
     <w:sectPr>
       <w:type w:val="continuous"/>
@@ -2461,7 +3636,7 @@
   <w:style w:type="paragraph" w:default="1" w:styleId="Normal">
     <w:name w:val="Normal"/>
     <w:qFormat/>
-    <w:rsid w:val="008061DD"/>
+    <w:rsid w:val="00FB30F3"/>
     <w:rPr>
       <w:sz w:val="24"/>
       <w:szCs w:val="24"/>
@@ -2494,6 +3669,33 @@
     <w:rPr>
       <w:color w:val="0000FF"/>
       <w:u w:val="single"/>
+    </w:rPr>
+  </w:style>
+  <w:style w:type="paragraph" w:styleId="Textodebalo">
+    <w:name w:val="Balloon Text"/>
+    <w:basedOn w:val="Normal"/>
+    <w:link w:val="TextodebaloChar"/>
+    <w:uiPriority w:val="99"/>
+    <w:semiHidden/>
+    <w:unhideWhenUsed/>
+    <w:rsid w:val="00AE45FC"/>
+    <w:rPr>
+      <w:rFonts w:ascii="Tahoma" w:hAnsi="Tahoma" w:cs="Tahoma"/>
+      <w:sz w:val="16"/>
+      <w:szCs w:val="16"/>
+    </w:rPr>
+  </w:style>
+  <w:style w:type="character" w:customStyle="1" w:styleId="TextodebaloChar">
+    <w:name w:val="Texto de balão Char"/>
+    <w:basedOn w:val="Fontepargpadro"/>
+    <w:link w:val="Textodebalo"/>
+    <w:uiPriority w:val="99"/>
+    <w:semiHidden/>
+    <w:rsid w:val="00AE45FC"/>
+    <w:rPr>
+      <w:rFonts w:ascii="Tahoma" w:hAnsi="Tahoma" w:cs="Tahoma"/>
+      <w:sz w:val="16"/>
+      <w:szCs w:val="16"/>
     </w:rPr>
   </w:style>
 </w:styles>
@@ -2652,7 +3854,7 @@
   <w:style w:type="paragraph" w:default="1" w:styleId="Normal">
     <w:name w:val="Normal"/>
     <w:qFormat/>
-    <w:rsid w:val="008061DD"/>
+    <w:rsid w:val="00FB30F3"/>
     <w:rPr>
       <w:sz w:val="24"/>
       <w:szCs w:val="24"/>
@@ -2685,6 +3887,33 @@
     <w:rPr>
       <w:color w:val="0000FF"/>
       <w:u w:val="single"/>
+    </w:rPr>
+  </w:style>
+  <w:style w:type="paragraph" w:styleId="Textodebalo">
+    <w:name w:val="Balloon Text"/>
+    <w:basedOn w:val="Normal"/>
+    <w:link w:val="TextodebaloChar"/>
+    <w:uiPriority w:val="99"/>
+    <w:semiHidden/>
+    <w:unhideWhenUsed/>
+    <w:rsid w:val="00AE45FC"/>
+    <w:rPr>
+      <w:rFonts w:ascii="Tahoma" w:hAnsi="Tahoma" w:cs="Tahoma"/>
+      <w:sz w:val="16"/>
+      <w:szCs w:val="16"/>
+    </w:rPr>
+  </w:style>
+  <w:style w:type="character" w:customStyle="1" w:styleId="TextodebaloChar">
+    <w:name w:val="Texto de balão Char"/>
+    <w:basedOn w:val="Fontepargpadro"/>
+    <w:link w:val="Textodebalo"/>
+    <w:uiPriority w:val="99"/>
+    <w:semiHidden/>
+    <w:rsid w:val="00AE45FC"/>
+    <w:rPr>
+      <w:rFonts w:ascii="Tahoma" w:hAnsi="Tahoma" w:cs="Tahoma"/>
+      <w:sz w:val="16"/>
+      <w:szCs w:val="16"/>
     </w:rPr>
   </w:style>
 </w:styles>

</xml_diff>